<commit_message>
18 maret, malam sebelum tidur
</commit_message>
<xml_diff>
--- a/2021 DEBI TOMIKA/III. SISTEM INFORMASI DAN MULTIMEDIA/III.A. Sistem Informasi/11. III.A.7. Melakukan Perancangan SICAKEP.docx
+++ b/2021 DEBI TOMIKA/III. SISTEM INFORMASI DAN MULTIMEDIA/III.A. Sistem Informasi/11. III.A.7. Melakukan Perancangan SICAKEP.docx
@@ -2,6 +2,1223 @@
 <file path=word/document.xml><?xml version="1.0" encoding="utf-8"?>
 <w:document xmlns:wpc="http://schemas.microsoft.com/office/word/2010/wordprocessingCanvas" xmlns:cx="http://schemas.microsoft.com/office/drawing/2014/chartex" xmlns:cx1="http://schemas.microsoft.com/office/drawing/2015/9/8/chartex" xmlns:cx2="http://schemas.microsoft.com/office/drawing/2015/10/21/chartex" xmlns:cx3="http://schemas.microsoft.com/office/drawing/2016/5/9/chartex" xmlns:cx4="http://schemas.microsoft.com/office/drawing/2016/5/10/chartex" xmlns:cx5="http://schemas.microsoft.com/office/drawing/2016/5/11/chartex" xmlns:cx6="http://schemas.microsoft.com/office/drawing/2016/5/12/chartex" xmlns:cx7="http://schemas.microsoft.com/office/drawing/2016/5/13/chartex" xmlns:cx8="http://schemas.microsoft.com/office/drawing/2016/5/14/chartex" xmlns:mc="http://schemas.openxmlformats.org/markup-compatibility/2006" xmlns:aink="http://schemas.microsoft.com/office/drawing/2016/ink" xmlns:am3d="http://schemas.microsoft.com/office/drawing/2017/model3d" xmlns:o="urn:schemas-microsoft-com:office:office" xmlns:oel="http://schemas.microsoft.com/office/2019/extlst" xmlns:r="http://schemas.openxmlformats.org/officeDocument/2006/relationships" xmlns:m="http://schemas.openxmlformats.org/officeDocument/2006/math" xmlns:v="urn:schemas-microsoft-com:vml" xmlns:wp14="http://schemas.microsoft.com/office/word/2010/wordprocessingDrawing" xmlns:wp="http://schemas.openxmlformats.org/drawingml/2006/wordprocessingDrawing" xmlns:w10="urn:schemas-microsoft-com:office:word" xmlns:w="http://schemas.openxmlformats.org/wordprocessingml/2006/main" xmlns:w14="http://schemas.microsoft.com/office/word/2010/wordml" xmlns:w15="http://schemas.microsoft.com/office/word/2012/wordml" xmlns:w16cex="http://schemas.microsoft.com/office/word/2018/wordml/cex" xmlns:w16cid="http://schemas.microsoft.com/office/word/2016/wordml/cid" xmlns:w16="http://schemas.microsoft.com/office/word/2018/wordml" xmlns:w16sdtdh="http://schemas.microsoft.com/office/word/2020/wordml/sdtdatahash" xmlns:w16se="http://schemas.microsoft.com/office/word/2015/wordml/symex" xmlns:wpg="http://schemas.microsoft.com/office/word/2010/wordprocessingGroup" xmlns:wpi="http://schemas.microsoft.com/office/word/2010/wordprocessingInk" xmlns:wne="http://schemas.microsoft.com/office/word/2006/wordml" xmlns:wps="http://schemas.microsoft.com/office/word/2010/wordprocessingShape" mc:Ignorable="w14 w15 w16se w16cid w16 w16cex w16sdtdh wp14">
   <w:body>
+    <w:sdt>
+      <w:sdtPr>
+        <w:rPr>
+          <w:rFonts w:eastAsiaTheme="minorHAnsi"/>
+          <w:noProof/>
+          <w:sz w:val="2"/>
+          <w:lang w:val="en-ID"/>
+        </w:rPr>
+        <w:id w:val="891238801"/>
+        <w:docPartObj>
+          <w:docPartGallery w:val="Cover Pages"/>
+          <w:docPartUnique/>
+        </w:docPartObj>
+      </w:sdtPr>
+      <w:sdtEndPr>
+        <w:rPr>
+          <w:b/>
+          <w:bCs/>
+          <w:sz w:val="24"/>
+          <w:szCs w:val="24"/>
+        </w:rPr>
+      </w:sdtEndPr>
+      <w:sdtContent>
+        <w:p>
+          <w:pPr>
+            <w:pStyle w:val="NoSpacing"/>
+            <w:rPr>
+              <w:sz w:val="2"/>
+            </w:rPr>
+          </w:pPr>
+        </w:p>
+        <w:p>
+          <w:r>
+            <mc:AlternateContent>
+              <mc:Choice Requires="wps">
+                <w:drawing>
+                  <wp:anchor distT="0" distB="0" distL="114300" distR="114300" simplePos="0" relativeHeight="251661312" behindDoc="0" locked="0" layoutInCell="1" allowOverlap="1" wp14:anchorId="13833C2F" wp14:editId="2CA89C9C">
+                    <wp:simplePos x="0" y="0"/>
+                    <wp:positionH relativeFrom="page">
+                      <wp:align>center</wp:align>
+                    </wp:positionH>
+                    <wp:positionV relativeFrom="margin">
+                      <wp:align>top</wp:align>
+                    </wp:positionV>
+                    <wp:extent cx="5943600" cy="914400"/>
+                    <wp:effectExtent l="0" t="0" r="0" b="3810"/>
+                    <wp:wrapNone/>
+                    <wp:docPr id="62" name="Text Box 62"/>
+                    <wp:cNvGraphicFramePr/>
+                    <a:graphic xmlns:a="http://schemas.openxmlformats.org/drawingml/2006/main">
+                      <a:graphicData uri="http://schemas.microsoft.com/office/word/2010/wordprocessingShape">
+                        <wps:wsp>
+                          <wps:cNvSpPr txBox="1"/>
+                          <wps:spPr>
+                            <a:xfrm>
+                              <a:off x="0" y="0"/>
+                              <a:ext cx="5943600" cy="914400"/>
+                            </a:xfrm>
+                            <a:prstGeom prst="rect">
+                              <a:avLst/>
+                            </a:prstGeom>
+                            <a:noFill/>
+                            <a:ln w="6350">
+                              <a:noFill/>
+                            </a:ln>
+                            <a:effectLst/>
+                          </wps:spPr>
+                          <wps:style>
+                            <a:lnRef idx="0">
+                              <a:schemeClr val="accent1"/>
+                            </a:lnRef>
+                            <a:fillRef idx="0">
+                              <a:schemeClr val="accent1"/>
+                            </a:fillRef>
+                            <a:effectRef idx="0">
+                              <a:schemeClr val="accent1"/>
+                            </a:effectRef>
+                            <a:fontRef idx="minor">
+                              <a:schemeClr val="dk1"/>
+                            </a:fontRef>
+                          </wps:style>
+                          <wps:txbx>
+                            <w:txbxContent>
+                              <w:sdt>
+                                <w:sdtPr>
+                                  <w:rPr>
+                                    <w:rFonts w:asciiTheme="majorHAnsi" w:eastAsiaTheme="majorEastAsia" w:hAnsiTheme="majorHAnsi" w:cstheme="majorBidi"/>
+                                    <w:caps/>
+                                    <w:color w:val="8496B0" w:themeColor="text2" w:themeTint="99"/>
+                                    <w:sz w:val="64"/>
+                                    <w:szCs w:val="64"/>
+                                  </w:rPr>
+                                  <w:alias w:val="Title"/>
+                                  <w:tag w:val=""/>
+                                  <w:id w:val="797192764"/>
+                                  <w:dataBinding w:prefixMappings="xmlns:ns0='http://purl.org/dc/elements/1.1/' xmlns:ns1='http://schemas.openxmlformats.org/package/2006/metadata/core-properties' " w:xpath="/ns1:coreProperties[1]/ns0:title[1]" w:storeItemID="{6C3C8BC8-F283-45AE-878A-BAB7291924A1}"/>
+                                  <w:text/>
+                                </w:sdtPr>
+                                <w:sdtEndPr>
+                                  <w:rPr>
+                                    <w:sz w:val="68"/>
+                                    <w:szCs w:val="68"/>
+                                  </w:rPr>
+                                </w:sdtEndPr>
+                                <w:sdtContent>
+                                  <w:p>
+                                    <w:pPr>
+                                      <w:pStyle w:val="NoSpacing"/>
+                                      <w:rPr>
+                                        <w:rFonts w:asciiTheme="majorHAnsi" w:eastAsiaTheme="majorEastAsia" w:hAnsiTheme="majorHAnsi" w:cstheme="majorBidi"/>
+                                        <w:caps/>
+                                        <w:color w:val="8496B0" w:themeColor="text2" w:themeTint="99"/>
+                                        <w:sz w:val="68"/>
+                                        <w:szCs w:val="68"/>
+                                      </w:rPr>
+                                    </w:pPr>
+                                    <w:r>
+                                      <w:rPr>
+                                        <w:rFonts w:asciiTheme="majorHAnsi" w:eastAsiaTheme="majorEastAsia" w:hAnsiTheme="majorHAnsi" w:cstheme="majorBidi"/>
+                                        <w:caps/>
+                                        <w:color w:val="8496B0" w:themeColor="text2" w:themeTint="99"/>
+                                        <w:sz w:val="64"/>
+                                        <w:szCs w:val="64"/>
+                                      </w:rPr>
+                                      <w:t>iii.a.7. dokumen perancangan</w:t>
+                                    </w:r>
+                                  </w:p>
+                                </w:sdtContent>
+                              </w:sdt>
+                              <w:p>
+                                <w:pPr>
+                                  <w:pStyle w:val="NoSpacing"/>
+                                  <w:spacing w:before="120"/>
+                                  <w:rPr>
+                                    <w:color w:val="4472C4" w:themeColor="accent1"/>
+                                    <w:sz w:val="36"/>
+                                    <w:szCs w:val="36"/>
+                                  </w:rPr>
+                                </w:pPr>
+                                <w:sdt>
+                                  <w:sdtPr>
+                                    <w:rPr>
+                                      <w:color w:val="4472C4" w:themeColor="accent1"/>
+                                      <w:sz w:val="36"/>
+                                      <w:szCs w:val="36"/>
+                                    </w:rPr>
+                                    <w:alias w:val="Subtitle"/>
+                                    <w:tag w:val=""/>
+                                    <w:id w:val="2021743002"/>
+                                    <w:dataBinding w:prefixMappings="xmlns:ns0='http://purl.org/dc/elements/1.1/' xmlns:ns1='http://schemas.openxmlformats.org/package/2006/metadata/core-properties' " w:xpath="/ns1:coreProperties[1]/ns0:subject[1]" w:storeItemID="{6C3C8BC8-F283-45AE-878A-BAB7291924A1}"/>
+                                    <w:text/>
+                                  </w:sdtPr>
+                                  <w:sdtContent>
+                                    <w:proofErr w:type="spellStart"/>
+                                    <w:r>
+                                      <w:rPr>
+                                        <w:color w:val="4472C4" w:themeColor="accent1"/>
+                                        <w:sz w:val="36"/>
+                                        <w:szCs w:val="36"/>
+                                      </w:rPr>
+                                      <w:t>Sistem</w:t>
+                                    </w:r>
+                                    <w:proofErr w:type="spellEnd"/>
+                                    <w:r>
+                                      <w:rPr>
+                                        <w:color w:val="4472C4" w:themeColor="accent1"/>
+                                        <w:sz w:val="36"/>
+                                        <w:szCs w:val="36"/>
+                                      </w:rPr>
+                                      <w:t xml:space="preserve"> </w:t>
+                                    </w:r>
+                                    <w:proofErr w:type="spellStart"/>
+                                    <w:r>
+                                      <w:rPr>
+                                        <w:color w:val="4472C4" w:themeColor="accent1"/>
+                                        <w:sz w:val="36"/>
+                                        <w:szCs w:val="36"/>
+                                      </w:rPr>
+                                      <w:t>Informasi</w:t>
+                                    </w:r>
+                                    <w:proofErr w:type="spellEnd"/>
+                                    <w:r>
+                                      <w:rPr>
+                                        <w:color w:val="4472C4" w:themeColor="accent1"/>
+                                        <w:sz w:val="36"/>
+                                        <w:szCs w:val="36"/>
+                                      </w:rPr>
+                                      <w:t xml:space="preserve"> </w:t>
+                                    </w:r>
+                                    <w:proofErr w:type="spellStart"/>
+                                    <w:r>
+                                      <w:rPr>
+                                        <w:color w:val="4472C4" w:themeColor="accent1"/>
+                                        <w:sz w:val="36"/>
+                                        <w:szCs w:val="36"/>
+                                      </w:rPr>
+                                      <w:t>Penilaian</w:t>
+                                    </w:r>
+                                    <w:proofErr w:type="spellEnd"/>
+                                    <w:r>
+                                      <w:rPr>
+                                        <w:color w:val="4472C4" w:themeColor="accent1"/>
+                                        <w:sz w:val="36"/>
+                                        <w:szCs w:val="36"/>
+                                      </w:rPr>
+                                      <w:t xml:space="preserve"> </w:t>
+                                    </w:r>
+                                    <w:proofErr w:type="spellStart"/>
+                                    <w:r>
+                                      <w:rPr>
+                                        <w:color w:val="4472C4" w:themeColor="accent1"/>
+                                        <w:sz w:val="36"/>
+                                        <w:szCs w:val="36"/>
+                                      </w:rPr>
+                                      <w:t>Capaian</w:t>
+                                    </w:r>
+                                    <w:proofErr w:type="spellEnd"/>
+                                    <w:r>
+                                      <w:rPr>
+                                        <w:color w:val="4472C4" w:themeColor="accent1"/>
+                                        <w:sz w:val="36"/>
+                                        <w:szCs w:val="36"/>
+                                      </w:rPr>
+                                      <w:t xml:space="preserve"> Kinerja </w:t>
+                                    </w:r>
+                                    <w:proofErr w:type="spellStart"/>
+                                    <w:r>
+                                      <w:rPr>
+                                        <w:color w:val="4472C4" w:themeColor="accent1"/>
+                                        <w:sz w:val="36"/>
+                                        <w:szCs w:val="36"/>
+                                      </w:rPr>
+                                      <w:t>Pegawai</w:t>
+                                    </w:r>
+                                    <w:proofErr w:type="spellEnd"/>
+                                    <w:r>
+                                      <w:rPr>
+                                        <w:color w:val="4472C4" w:themeColor="accent1"/>
+                                        <w:sz w:val="36"/>
+                                        <w:szCs w:val="36"/>
+                                      </w:rPr>
+                                      <w:t xml:space="preserve"> (SICAKEP)</w:t>
+                                    </w:r>
+                                  </w:sdtContent>
+                                </w:sdt>
+                                <w:r>
+                                  <w:rPr>
+                                    <w:noProof/>
+                                  </w:rPr>
+                                  <w:t xml:space="preserve"> </w:t>
+                                </w:r>
+                              </w:p>
+                              <w:p/>
+                            </w:txbxContent>
+                          </wps:txbx>
+                          <wps:bodyPr rot="0" spcFirstLastPara="0" vertOverflow="overflow" horzOverflow="overflow" vert="horz" wrap="square" lIns="91440" tIns="45720" rIns="91440" bIns="45720" numCol="1" spcCol="0" rtlCol="0" fromWordArt="0" anchor="t" anchorCtr="0" forceAA="0" compatLnSpc="1">
+                            <a:prstTxWarp prst="textNoShape">
+                              <a:avLst/>
+                            </a:prstTxWarp>
+                            <a:spAutoFit/>
+                          </wps:bodyPr>
+                        </wps:wsp>
+                      </a:graphicData>
+                    </a:graphic>
+                    <wp14:sizeRelH relativeFrom="page">
+                      <wp14:pctWidth>76500</wp14:pctWidth>
+                    </wp14:sizeRelH>
+                  </wp:anchor>
+                </w:drawing>
+              </mc:Choice>
+              <mc:Fallback>
+                <w:pict>
+                  <v:shapetype w14:anchorId="13833C2F" id="_x0000_t202" coordsize="21600,21600" o:spt="202" path="m,l,21600r21600,l21600,xe">
+                    <v:stroke joinstyle="miter"/>
+                    <v:path gradientshapeok="t" o:connecttype="rect"/>
+                  </v:shapetype>
+                  <v:shape id="Text Box 62" o:spid="_x0000_s1026" type="#_x0000_t202" style="position:absolute;margin-left:0;margin-top:0;width:468pt;height:1in;z-index:251661312;visibility:visible;mso-wrap-style:square;mso-width-percent:765;mso-wrap-distance-left:9pt;mso-wrap-distance-top:0;mso-wrap-distance-right:9pt;mso-wrap-distance-bottom:0;mso-position-horizontal:center;mso-position-horizontal-relative:page;mso-position-vertical:top;mso-position-vertical-relative:margin;mso-width-percent:765;mso-width-relative:page;v-text-anchor:top" o:gfxdata="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" filled="f" stroked="f" strokeweight=".5pt">
+                    <v:textbox style="mso-fit-shape-to-text:t">
+                      <w:txbxContent>
+                        <w:sdt>
+                          <w:sdtPr>
+                            <w:rPr>
+                              <w:rFonts w:asciiTheme="majorHAnsi" w:eastAsiaTheme="majorEastAsia" w:hAnsiTheme="majorHAnsi" w:cstheme="majorBidi"/>
+                              <w:caps/>
+                              <w:color w:val="8496B0" w:themeColor="text2" w:themeTint="99"/>
+                              <w:sz w:val="64"/>
+                              <w:szCs w:val="64"/>
+                            </w:rPr>
+                            <w:alias w:val="Title"/>
+                            <w:tag w:val=""/>
+                            <w:id w:val="797192764"/>
+                            <w:dataBinding w:prefixMappings="xmlns:ns0='http://purl.org/dc/elements/1.1/' xmlns:ns1='http://schemas.openxmlformats.org/package/2006/metadata/core-properties' " w:xpath="/ns1:coreProperties[1]/ns0:title[1]" w:storeItemID="{6C3C8BC8-F283-45AE-878A-BAB7291924A1}"/>
+                            <w:text/>
+                          </w:sdtPr>
+                          <w:sdtEndPr>
+                            <w:rPr>
+                              <w:sz w:val="68"/>
+                              <w:szCs w:val="68"/>
+                            </w:rPr>
+                          </w:sdtEndPr>
+                          <w:sdtContent>
+                            <w:p>
+                              <w:pPr>
+                                <w:pStyle w:val="NoSpacing"/>
+                                <w:rPr>
+                                  <w:rFonts w:asciiTheme="majorHAnsi" w:eastAsiaTheme="majorEastAsia" w:hAnsiTheme="majorHAnsi" w:cstheme="majorBidi"/>
+                                  <w:caps/>
+                                  <w:color w:val="8496B0" w:themeColor="text2" w:themeTint="99"/>
+                                  <w:sz w:val="68"/>
+                                  <w:szCs w:val="68"/>
+                                </w:rPr>
+                              </w:pPr>
+                              <w:r>
+                                <w:rPr>
+                                  <w:rFonts w:asciiTheme="majorHAnsi" w:eastAsiaTheme="majorEastAsia" w:hAnsiTheme="majorHAnsi" w:cstheme="majorBidi"/>
+                                  <w:caps/>
+                                  <w:color w:val="8496B0" w:themeColor="text2" w:themeTint="99"/>
+                                  <w:sz w:val="64"/>
+                                  <w:szCs w:val="64"/>
+                                </w:rPr>
+                                <w:t>iii.a.7. dokumen perancangan</w:t>
+                              </w:r>
+                            </w:p>
+                          </w:sdtContent>
+                        </w:sdt>
+                        <w:p>
+                          <w:pPr>
+                            <w:pStyle w:val="NoSpacing"/>
+                            <w:spacing w:before="120"/>
+                            <w:rPr>
+                              <w:color w:val="4472C4" w:themeColor="accent1"/>
+                              <w:sz w:val="36"/>
+                              <w:szCs w:val="36"/>
+                            </w:rPr>
+                          </w:pPr>
+                          <w:sdt>
+                            <w:sdtPr>
+                              <w:rPr>
+                                <w:color w:val="4472C4" w:themeColor="accent1"/>
+                                <w:sz w:val="36"/>
+                                <w:szCs w:val="36"/>
+                              </w:rPr>
+                              <w:alias w:val="Subtitle"/>
+                              <w:tag w:val=""/>
+                              <w:id w:val="2021743002"/>
+                              <w:dataBinding w:prefixMappings="xmlns:ns0='http://purl.org/dc/elements/1.1/' xmlns:ns1='http://schemas.openxmlformats.org/package/2006/metadata/core-properties' " w:xpath="/ns1:coreProperties[1]/ns0:subject[1]" w:storeItemID="{6C3C8BC8-F283-45AE-878A-BAB7291924A1}"/>
+                              <w:text/>
+                            </w:sdtPr>
+                            <w:sdtContent>
+                              <w:r>
+                                <w:rPr>
+                                  <w:color w:val="4472C4" w:themeColor="accent1"/>
+                                  <w:sz w:val="36"/>
+                                  <w:szCs w:val="36"/>
+                                </w:rPr>
+                                <w:t>Sistem Informasi Penilaian Capaian Kinerja Pegawai (SICAKEP)</w:t>
+                              </w:r>
+                            </w:sdtContent>
+                          </w:sdt>
+                          <w:r>
+                            <w:rPr>
+                              <w:noProof/>
+                            </w:rPr>
+                            <w:t xml:space="preserve"> </w:t>
+                          </w:r>
+                        </w:p>
+                        <w:p/>
+                      </w:txbxContent>
+                    </v:textbox>
+                    <w10:wrap anchorx="page" anchory="margin"/>
+                  </v:shape>
+                </w:pict>
+              </mc:Fallback>
+            </mc:AlternateContent>
+          </w:r>
+          <w:r>
+            <w:rPr>
+              <w:color w:val="4472C4" w:themeColor="accent1"/>
+              <w:sz w:val="36"/>
+              <w:szCs w:val="36"/>
+            </w:rPr>
+            <mc:AlternateContent>
+              <mc:Choice Requires="wpg">
+                <w:drawing>
+                  <wp:anchor distT="0" distB="0" distL="114300" distR="114300" simplePos="0" relativeHeight="251660288" behindDoc="1" locked="0" layoutInCell="1" allowOverlap="1" wp14:anchorId="5B8CD5BA" wp14:editId="44F01E3B">
+                    <wp:simplePos x="0" y="0"/>
+                    <mc:AlternateContent>
+                      <mc:Choice Requires="wp14">
+                        <wp:positionH relativeFrom="page">
+                          <wp14:pctPosHOffset>22000</wp14:pctPosHOffset>
+                        </wp:positionH>
+                      </mc:Choice>
+                      <mc:Fallback>
+                        <wp:positionH relativeFrom="page">
+                          <wp:posOffset>1709420</wp:posOffset>
+                        </wp:positionH>
+                      </mc:Fallback>
+                    </mc:AlternateContent>
+                    <mc:AlternateContent>
+                      <mc:Choice Requires="wp14">
+                        <wp:positionV relativeFrom="page">
+                          <wp14:pctPosVOffset>30000</wp14:pctPosVOffset>
+                        </wp:positionV>
+                      </mc:Choice>
+                      <mc:Fallback>
+                        <wp:positionV relativeFrom="page">
+                          <wp:posOffset>3017520</wp:posOffset>
+                        </wp:positionV>
+                      </mc:Fallback>
+                    </mc:AlternateContent>
+                    <wp:extent cx="5494369" cy="5696712"/>
+                    <wp:effectExtent l="0" t="0" r="0" b="3175"/>
+                    <wp:wrapNone/>
+                    <wp:docPr id="63" name="Group 2"/>
+                    <wp:cNvGraphicFramePr>
+                      <a:graphicFrameLocks xmlns:a="http://schemas.openxmlformats.org/drawingml/2006/main" noChangeAspect="1"/>
+                    </wp:cNvGraphicFramePr>
+                    <a:graphic xmlns:a="http://schemas.openxmlformats.org/drawingml/2006/main">
+                      <a:graphicData uri="http://schemas.microsoft.com/office/word/2010/wordprocessingGroup">
+                        <wpg:wgp>
+                          <wpg:cNvGrpSpPr>
+                            <a:grpSpLocks noChangeAspect="1"/>
+                          </wpg:cNvGrpSpPr>
+                          <wpg:grpSpPr>
+                            <a:xfrm>
+                              <a:off x="0" y="0"/>
+                              <a:ext cx="5494369" cy="5696712"/>
+                              <a:chOff x="0" y="0"/>
+                              <a:chExt cx="4329113" cy="4491038"/>
+                            </a:xfrm>
+                            <a:solidFill>
+                              <a:schemeClr val="tx2">
+                                <a:lumMod val="60000"/>
+                                <a:lumOff val="40000"/>
+                              </a:schemeClr>
+                            </a:solidFill>
+                          </wpg:grpSpPr>
+                          <wps:wsp>
+                            <wps:cNvPr id="64" name="Freeform 64"/>
+                            <wps:cNvSpPr>
+                              <a:spLocks/>
+                            </wps:cNvSpPr>
+                            <wps:spPr bwMode="auto">
+                              <a:xfrm>
+                                <a:off x="1501775" y="0"/>
+                                <a:ext cx="2827338" cy="2835275"/>
+                              </a:xfrm>
+                              <a:custGeom>
+                                <a:avLst/>
+                                <a:gdLst>
+                                  <a:gd name="T0" fmla="*/ 4 w 1781"/>
+                                  <a:gd name="T1" fmla="*/ 1786 h 1786"/>
+                                  <a:gd name="T2" fmla="*/ 0 w 1781"/>
+                                  <a:gd name="T3" fmla="*/ 1782 h 1786"/>
+                                  <a:gd name="T4" fmla="*/ 1776 w 1781"/>
+                                  <a:gd name="T5" fmla="*/ 0 h 1786"/>
+                                  <a:gd name="T6" fmla="*/ 1781 w 1781"/>
+                                  <a:gd name="T7" fmla="*/ 5 h 1786"/>
+                                  <a:gd name="T8" fmla="*/ 4 w 1781"/>
+                                  <a:gd name="T9" fmla="*/ 1786 h 1786"/>
+                                </a:gdLst>
+                                <a:ahLst/>
+                                <a:cxnLst>
+                                  <a:cxn ang="0">
+                                    <a:pos x="T0" y="T1"/>
+                                  </a:cxn>
+                                  <a:cxn ang="0">
+                                    <a:pos x="T2" y="T3"/>
+                                  </a:cxn>
+                                  <a:cxn ang="0">
+                                    <a:pos x="T4" y="T5"/>
+                                  </a:cxn>
+                                  <a:cxn ang="0">
+                                    <a:pos x="T6" y="T7"/>
+                                  </a:cxn>
+                                  <a:cxn ang="0">
+                                    <a:pos x="T8" y="T9"/>
+                                  </a:cxn>
+                                </a:cxnLst>
+                                <a:rect l="0" t="0" r="r" b="b"/>
+                                <a:pathLst>
+                                  <a:path w="1781" h="1786">
+                                    <a:moveTo>
+                                      <a:pt x="4" y="1786"/>
+                                    </a:moveTo>
+                                    <a:lnTo>
+                                      <a:pt x="0" y="1782"/>
+                                    </a:lnTo>
+                                    <a:lnTo>
+                                      <a:pt x="1776" y="0"/>
+                                    </a:lnTo>
+                                    <a:lnTo>
+                                      <a:pt x="1781" y="5"/>
+                                    </a:lnTo>
+                                    <a:lnTo>
+                                      <a:pt x="4" y="1786"/>
+                                    </a:lnTo>
+                                    <a:close/>
+                                  </a:path>
+                                </a:pathLst>
+                              </a:custGeom>
+                              <a:grpFill/>
+                              <a:ln>
+                                <a:noFill/>
+                              </a:ln>
+                              <a:extLst>
+                                <a:ext uri="{91240B29-F687-4F45-9708-019B960494DF}">
+                                  <a14:hiddenLine xmlns:a14="http://schemas.microsoft.com/office/drawing/2010/main" w="9525">
+                                    <a:solidFill>
+                                      <a:srgbClr val="000000"/>
+                                    </a:solidFill>
+                                    <a:round/>
+                                    <a:headEnd/>
+                                    <a:tailEnd/>
+                                  </a14:hiddenLine>
+                                </a:ext>
+                              </a:extLst>
+                            </wps:spPr>
+                            <wps:bodyPr vert="horz" wrap="square" lIns="91440" tIns="45720" rIns="91440" bIns="45720" numCol="1" anchor="t" anchorCtr="0" compatLnSpc="1">
+                              <a:prstTxWarp prst="textNoShape">
+                                <a:avLst/>
+                              </a:prstTxWarp>
+                            </wps:bodyPr>
+                          </wps:wsp>
+                          <wps:wsp>
+                            <wps:cNvPr id="65" name="Freeform 65"/>
+                            <wps:cNvSpPr>
+                              <a:spLocks/>
+                            </wps:cNvSpPr>
+                            <wps:spPr bwMode="auto">
+                              <a:xfrm>
+                                <a:off x="782637" y="227013"/>
+                                <a:ext cx="3546475" cy="3546475"/>
+                              </a:xfrm>
+                              <a:custGeom>
+                                <a:avLst/>
+                                <a:gdLst>
+                                  <a:gd name="T0" fmla="*/ 5 w 2234"/>
+                                  <a:gd name="T1" fmla="*/ 2234 h 2234"/>
+                                  <a:gd name="T2" fmla="*/ 0 w 2234"/>
+                                  <a:gd name="T3" fmla="*/ 2229 h 2234"/>
+                                  <a:gd name="T4" fmla="*/ 2229 w 2234"/>
+                                  <a:gd name="T5" fmla="*/ 0 h 2234"/>
+                                  <a:gd name="T6" fmla="*/ 2234 w 2234"/>
+                                  <a:gd name="T7" fmla="*/ 5 h 2234"/>
+                                  <a:gd name="T8" fmla="*/ 5 w 2234"/>
+                                  <a:gd name="T9" fmla="*/ 2234 h 2234"/>
+                                </a:gdLst>
+                                <a:ahLst/>
+                                <a:cxnLst>
+                                  <a:cxn ang="0">
+                                    <a:pos x="T0" y="T1"/>
+                                  </a:cxn>
+                                  <a:cxn ang="0">
+                                    <a:pos x="T2" y="T3"/>
+                                  </a:cxn>
+                                  <a:cxn ang="0">
+                                    <a:pos x="T4" y="T5"/>
+                                  </a:cxn>
+                                  <a:cxn ang="0">
+                                    <a:pos x="T6" y="T7"/>
+                                  </a:cxn>
+                                  <a:cxn ang="0">
+                                    <a:pos x="T8" y="T9"/>
+                                  </a:cxn>
+                                </a:cxnLst>
+                                <a:rect l="0" t="0" r="r" b="b"/>
+                                <a:pathLst>
+                                  <a:path w="2234" h="2234">
+                                    <a:moveTo>
+                                      <a:pt x="5" y="2234"/>
+                                    </a:moveTo>
+                                    <a:lnTo>
+                                      <a:pt x="0" y="2229"/>
+                                    </a:lnTo>
+                                    <a:lnTo>
+                                      <a:pt x="2229" y="0"/>
+                                    </a:lnTo>
+                                    <a:lnTo>
+                                      <a:pt x="2234" y="5"/>
+                                    </a:lnTo>
+                                    <a:lnTo>
+                                      <a:pt x="5" y="2234"/>
+                                    </a:lnTo>
+                                    <a:close/>
+                                  </a:path>
+                                </a:pathLst>
+                              </a:custGeom>
+                              <a:grpFill/>
+                              <a:ln>
+                                <a:noFill/>
+                              </a:ln>
+                              <a:extLst>
+                                <a:ext uri="{91240B29-F687-4F45-9708-019B960494DF}">
+                                  <a14:hiddenLine xmlns:a14="http://schemas.microsoft.com/office/drawing/2010/main" w="9525">
+                                    <a:solidFill>
+                                      <a:srgbClr val="000000"/>
+                                    </a:solidFill>
+                                    <a:round/>
+                                    <a:headEnd/>
+                                    <a:tailEnd/>
+                                  </a14:hiddenLine>
+                                </a:ext>
+                              </a:extLst>
+                            </wps:spPr>
+                            <wps:bodyPr vert="horz" wrap="square" lIns="91440" tIns="45720" rIns="91440" bIns="45720" numCol="1" anchor="t" anchorCtr="0" compatLnSpc="1">
+                              <a:prstTxWarp prst="textNoShape">
+                                <a:avLst/>
+                              </a:prstTxWarp>
+                            </wps:bodyPr>
+                          </wps:wsp>
+                          <wps:wsp>
+                            <wps:cNvPr id="66" name="Freeform 66"/>
+                            <wps:cNvSpPr>
+                              <a:spLocks/>
+                            </wps:cNvSpPr>
+                            <wps:spPr bwMode="auto">
+                              <a:xfrm>
+                                <a:off x="841375" y="109538"/>
+                                <a:ext cx="3487738" cy="3487738"/>
+                              </a:xfrm>
+                              <a:custGeom>
+                                <a:avLst/>
+                                <a:gdLst>
+                                  <a:gd name="T0" fmla="*/ 9 w 2197"/>
+                                  <a:gd name="T1" fmla="*/ 2197 h 2197"/>
+                                  <a:gd name="T2" fmla="*/ 0 w 2197"/>
+                                  <a:gd name="T3" fmla="*/ 2193 h 2197"/>
+                                  <a:gd name="T4" fmla="*/ 2188 w 2197"/>
+                                  <a:gd name="T5" fmla="*/ 0 h 2197"/>
+                                  <a:gd name="T6" fmla="*/ 2197 w 2197"/>
+                                  <a:gd name="T7" fmla="*/ 10 h 2197"/>
+                                  <a:gd name="T8" fmla="*/ 9 w 2197"/>
+                                  <a:gd name="T9" fmla="*/ 2197 h 2197"/>
+                                </a:gdLst>
+                                <a:ahLst/>
+                                <a:cxnLst>
+                                  <a:cxn ang="0">
+                                    <a:pos x="T0" y="T1"/>
+                                  </a:cxn>
+                                  <a:cxn ang="0">
+                                    <a:pos x="T2" y="T3"/>
+                                  </a:cxn>
+                                  <a:cxn ang="0">
+                                    <a:pos x="T4" y="T5"/>
+                                  </a:cxn>
+                                  <a:cxn ang="0">
+                                    <a:pos x="T6" y="T7"/>
+                                  </a:cxn>
+                                  <a:cxn ang="0">
+                                    <a:pos x="T8" y="T9"/>
+                                  </a:cxn>
+                                </a:cxnLst>
+                                <a:rect l="0" t="0" r="r" b="b"/>
+                                <a:pathLst>
+                                  <a:path w="2197" h="2197">
+                                    <a:moveTo>
+                                      <a:pt x="9" y="2197"/>
+                                    </a:moveTo>
+                                    <a:lnTo>
+                                      <a:pt x="0" y="2193"/>
+                                    </a:lnTo>
+                                    <a:lnTo>
+                                      <a:pt x="2188" y="0"/>
+                                    </a:lnTo>
+                                    <a:lnTo>
+                                      <a:pt x="2197" y="10"/>
+                                    </a:lnTo>
+                                    <a:lnTo>
+                                      <a:pt x="9" y="2197"/>
+                                    </a:lnTo>
+                                    <a:close/>
+                                  </a:path>
+                                </a:pathLst>
+                              </a:custGeom>
+                              <a:grpFill/>
+                              <a:ln>
+                                <a:noFill/>
+                              </a:ln>
+                              <a:extLst>
+                                <a:ext uri="{91240B29-F687-4F45-9708-019B960494DF}">
+                                  <a14:hiddenLine xmlns:a14="http://schemas.microsoft.com/office/drawing/2010/main" w="9525">
+                                    <a:solidFill>
+                                      <a:srgbClr val="000000"/>
+                                    </a:solidFill>
+                                    <a:round/>
+                                    <a:headEnd/>
+                                    <a:tailEnd/>
+                                  </a14:hiddenLine>
+                                </a:ext>
+                              </a:extLst>
+                            </wps:spPr>
+                            <wps:bodyPr vert="horz" wrap="square" lIns="91440" tIns="45720" rIns="91440" bIns="45720" numCol="1" anchor="t" anchorCtr="0" compatLnSpc="1">
+                              <a:prstTxWarp prst="textNoShape">
+                                <a:avLst/>
+                              </a:prstTxWarp>
+                            </wps:bodyPr>
+                          </wps:wsp>
+                          <wps:wsp>
+                            <wps:cNvPr id="67" name="Freeform 67"/>
+                            <wps:cNvSpPr>
+                              <a:spLocks/>
+                            </wps:cNvSpPr>
+                            <wps:spPr bwMode="auto">
+                              <a:xfrm>
+                                <a:off x="1216025" y="498475"/>
+                                <a:ext cx="3113088" cy="3121025"/>
+                              </a:xfrm>
+                              <a:custGeom>
+                                <a:avLst/>
+                                <a:gdLst>
+                                  <a:gd name="T0" fmla="*/ 9 w 1961"/>
+                                  <a:gd name="T1" fmla="*/ 1966 h 1966"/>
+                                  <a:gd name="T2" fmla="*/ 0 w 1961"/>
+                                  <a:gd name="T3" fmla="*/ 1957 h 1966"/>
+                                  <a:gd name="T4" fmla="*/ 1952 w 1961"/>
+                                  <a:gd name="T5" fmla="*/ 0 h 1966"/>
+                                  <a:gd name="T6" fmla="*/ 1961 w 1961"/>
+                                  <a:gd name="T7" fmla="*/ 9 h 1966"/>
+                                  <a:gd name="T8" fmla="*/ 9 w 1961"/>
+                                  <a:gd name="T9" fmla="*/ 1966 h 1966"/>
+                                </a:gdLst>
+                                <a:ahLst/>
+                                <a:cxnLst>
+                                  <a:cxn ang="0">
+                                    <a:pos x="T0" y="T1"/>
+                                  </a:cxn>
+                                  <a:cxn ang="0">
+                                    <a:pos x="T2" y="T3"/>
+                                  </a:cxn>
+                                  <a:cxn ang="0">
+                                    <a:pos x="T4" y="T5"/>
+                                  </a:cxn>
+                                  <a:cxn ang="0">
+                                    <a:pos x="T6" y="T7"/>
+                                  </a:cxn>
+                                  <a:cxn ang="0">
+                                    <a:pos x="T8" y="T9"/>
+                                  </a:cxn>
+                                </a:cxnLst>
+                                <a:rect l="0" t="0" r="r" b="b"/>
+                                <a:pathLst>
+                                  <a:path w="1961" h="1966">
+                                    <a:moveTo>
+                                      <a:pt x="9" y="1966"/>
+                                    </a:moveTo>
+                                    <a:lnTo>
+                                      <a:pt x="0" y="1957"/>
+                                    </a:lnTo>
+                                    <a:lnTo>
+                                      <a:pt x="1952" y="0"/>
+                                    </a:lnTo>
+                                    <a:lnTo>
+                                      <a:pt x="1961" y="9"/>
+                                    </a:lnTo>
+                                    <a:lnTo>
+                                      <a:pt x="9" y="1966"/>
+                                    </a:lnTo>
+                                    <a:close/>
+                                  </a:path>
+                                </a:pathLst>
+                              </a:custGeom>
+                              <a:grpFill/>
+                              <a:ln>
+                                <a:noFill/>
+                              </a:ln>
+                              <a:extLst>
+                                <a:ext uri="{91240B29-F687-4F45-9708-019B960494DF}">
+                                  <a14:hiddenLine xmlns:a14="http://schemas.microsoft.com/office/drawing/2010/main" w="9525">
+                                    <a:solidFill>
+                                      <a:srgbClr val="000000"/>
+                                    </a:solidFill>
+                                    <a:round/>
+                                    <a:headEnd/>
+                                    <a:tailEnd/>
+                                  </a14:hiddenLine>
+                                </a:ext>
+                              </a:extLst>
+                            </wps:spPr>
+                            <wps:bodyPr vert="horz" wrap="square" lIns="91440" tIns="45720" rIns="91440" bIns="45720" numCol="1" anchor="t" anchorCtr="0" compatLnSpc="1">
+                              <a:prstTxWarp prst="textNoShape">
+                                <a:avLst/>
+                              </a:prstTxWarp>
+                            </wps:bodyPr>
+                          </wps:wsp>
+                          <wps:wsp>
+                            <wps:cNvPr id="68" name="Freeform 68"/>
+                            <wps:cNvSpPr>
+                              <a:spLocks/>
+                            </wps:cNvSpPr>
+                            <wps:spPr bwMode="auto">
+                              <a:xfrm>
+                                <a:off x="0" y="153988"/>
+                                <a:ext cx="4329113" cy="4337050"/>
+                              </a:xfrm>
+                              <a:custGeom>
+                                <a:avLst/>
+                                <a:gdLst>
+                                  <a:gd name="T0" fmla="*/ 0 w 2727"/>
+                                  <a:gd name="T1" fmla="*/ 2732 h 2732"/>
+                                  <a:gd name="T2" fmla="*/ 0 w 2727"/>
+                                  <a:gd name="T3" fmla="*/ 2728 h 2732"/>
+                                  <a:gd name="T4" fmla="*/ 2722 w 2727"/>
+                                  <a:gd name="T5" fmla="*/ 0 h 2732"/>
+                                  <a:gd name="T6" fmla="*/ 2727 w 2727"/>
+                                  <a:gd name="T7" fmla="*/ 5 h 2732"/>
+                                  <a:gd name="T8" fmla="*/ 0 w 2727"/>
+                                  <a:gd name="T9" fmla="*/ 2732 h 2732"/>
+                                </a:gdLst>
+                                <a:ahLst/>
+                                <a:cxnLst>
+                                  <a:cxn ang="0">
+                                    <a:pos x="T0" y="T1"/>
+                                  </a:cxn>
+                                  <a:cxn ang="0">
+                                    <a:pos x="T2" y="T3"/>
+                                  </a:cxn>
+                                  <a:cxn ang="0">
+                                    <a:pos x="T4" y="T5"/>
+                                  </a:cxn>
+                                  <a:cxn ang="0">
+                                    <a:pos x="T6" y="T7"/>
+                                  </a:cxn>
+                                  <a:cxn ang="0">
+                                    <a:pos x="T8" y="T9"/>
+                                  </a:cxn>
+                                </a:cxnLst>
+                                <a:rect l="0" t="0" r="r" b="b"/>
+                                <a:pathLst>
+                                  <a:path w="2727" h="2732">
+                                    <a:moveTo>
+                                      <a:pt x="0" y="2732"/>
+                                    </a:moveTo>
+                                    <a:lnTo>
+                                      <a:pt x="0" y="2728"/>
+                                    </a:lnTo>
+                                    <a:lnTo>
+                                      <a:pt x="2722" y="0"/>
+                                    </a:lnTo>
+                                    <a:lnTo>
+                                      <a:pt x="2727" y="5"/>
+                                    </a:lnTo>
+                                    <a:lnTo>
+                                      <a:pt x="0" y="2732"/>
+                                    </a:lnTo>
+                                    <a:close/>
+                                  </a:path>
+                                </a:pathLst>
+                              </a:custGeom>
+                              <a:grpFill/>
+                              <a:ln>
+                                <a:noFill/>
+                              </a:ln>
+                              <a:extLst>
+                                <a:ext uri="{91240B29-F687-4F45-9708-019B960494DF}">
+                                  <a14:hiddenLine xmlns:a14="http://schemas.microsoft.com/office/drawing/2010/main" w="9525">
+                                    <a:solidFill>
+                                      <a:srgbClr val="000000"/>
+                                    </a:solidFill>
+                                    <a:round/>
+                                    <a:headEnd/>
+                                    <a:tailEnd/>
+                                  </a14:hiddenLine>
+                                </a:ext>
+                              </a:extLst>
+                            </wps:spPr>
+                            <wps:bodyPr vert="horz" wrap="square" lIns="91440" tIns="45720" rIns="91440" bIns="45720" numCol="1" anchor="t" anchorCtr="0" compatLnSpc="1">
+                              <a:prstTxWarp prst="textNoShape">
+                                <a:avLst/>
+                              </a:prstTxWarp>
+                            </wps:bodyPr>
+                          </wps:wsp>
+                        </wpg:wgp>
+                      </a:graphicData>
+                    </a:graphic>
+                    <wp14:sizeRelH relativeFrom="page">
+                      <wp14:pctWidth>70600</wp14:pctWidth>
+                    </wp14:sizeRelH>
+                    <wp14:sizeRelV relativeFrom="page">
+                      <wp14:pctHeight>56600</wp14:pctHeight>
+                    </wp14:sizeRelV>
+                  </wp:anchor>
+                </w:drawing>
+              </mc:Choice>
+              <mc:Fallback>
+                <w:pict>
+                  <v:group w14:anchorId="04A24825" id="Group 2" o:spid="_x0000_s1026" style="position:absolute;margin-left:0;margin-top:0;width:432.65pt;height:448.55pt;z-index:-251656192;mso-width-percent:706;mso-height-percent:566;mso-left-percent:220;mso-top-percent:300;mso-position-horizontal-relative:page;mso-position-vertical-relative:page;mso-width-percent:706;mso-height-percent:566;mso-left-percent:220;mso-top-percent:300" coordsize="43291,44910" o:gfxdata="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">
+                    <o:lock v:ext="edit" aspectratio="t"/>
+                    <v:shape id="Freeform 64" o:spid="_x0000_s1027" style="position:absolute;left:15017;width:28274;height:28352;visibility:visible;mso-wrap-style:square;v-text-anchor:top" coordsize="1781,1786" o:gfxdata="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" path="m4,1786l,1782,1776,r5,5l4,1786xe" filled="f" stroked="f">
+                      <v:path arrowok="t" o:connecttype="custom" o:connectlocs="6350,2835275;0,2828925;2819400,0;2827338,7938;6350,2835275" o:connectangles="0,0,0,0,0"/>
+                    </v:shape>
+                    <v:shape id="Freeform 65" o:spid="_x0000_s1028" style="position:absolute;left:7826;top:2270;width:35465;height:35464;visibility:visible;mso-wrap-style:square;v-text-anchor:top" coordsize="2234,2234" o:gfxdata="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" path="m5,2234l,2229,2229,r5,5l5,2234xe" filled="f" stroked="f">
+                      <v:path arrowok="t" o:connecttype="custom" o:connectlocs="7938,3546475;0,3538538;3538538,0;3546475,7938;7938,3546475" o:connectangles="0,0,0,0,0"/>
+                    </v:shape>
+                    <v:shape id="Freeform 66" o:spid="_x0000_s1029" style="position:absolute;left:8413;top:1095;width:34878;height:34877;visibility:visible;mso-wrap-style:square;v-text-anchor:top" coordsize="2197,2197" o:gfxdata="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" path="m9,2197l,2193,2188,r9,10l9,2197xe" filled="f" stroked="f">
+                      <v:path arrowok="t" o:connecttype="custom" o:connectlocs="14288,3487738;0,3481388;3473450,0;3487738,15875;14288,3487738" o:connectangles="0,0,0,0,0"/>
+                    </v:shape>
+                    <v:shape id="Freeform 67" o:spid="_x0000_s1030" style="position:absolute;left:12160;top:4984;width:31131;height:31211;visibility:visible;mso-wrap-style:square;v-text-anchor:top" coordsize="1961,1966" o:gfxdata="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" path="m9,1966l,1957,1952,r9,9l9,1966xe" filled="f" stroked="f">
+                      <v:path arrowok="t" o:connecttype="custom" o:connectlocs="14288,3121025;0,3106738;3098800,0;3113088,14288;14288,3121025" o:connectangles="0,0,0,0,0"/>
+                    </v:shape>
+                    <v:shape id="Freeform 68" o:spid="_x0000_s1031" style="position:absolute;top:1539;width:43291;height:43371;visibility:visible;mso-wrap-style:square;v-text-anchor:top" coordsize="2727,2732" o:gfxdata="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" path="m,2732r,-4l2722,r5,5l,2732xe" filled="f" stroked="f">
+                      <v:path arrowok="t" o:connecttype="custom" o:connectlocs="0,4337050;0,4330700;4321175,0;4329113,7938;0,4337050" o:connectangles="0,0,0,0,0"/>
+                    </v:shape>
+                    <w10:wrap anchorx="page" anchory="page"/>
+                  </v:group>
+                </w:pict>
+              </mc:Fallback>
+            </mc:AlternateContent>
+          </w:r>
+          <w:r>
+            <mc:AlternateContent>
+              <mc:Choice Requires="wps">
+                <w:drawing>
+                  <wp:anchor distT="0" distB="0" distL="114300" distR="114300" simplePos="0" relativeHeight="251659264" behindDoc="0" locked="0" layoutInCell="1" allowOverlap="1" wp14:anchorId="4AC49938" wp14:editId="7336E6BC">
+                    <wp:simplePos x="0" y="0"/>
+                    <wp:positionH relativeFrom="page">
+                      <wp:align>center</wp:align>
+                    </wp:positionH>
+                    <wp:positionV relativeFrom="margin">
+                      <wp:align>bottom</wp:align>
+                    </wp:positionV>
+                    <wp:extent cx="5943600" cy="374904"/>
+                    <wp:effectExtent l="0" t="0" r="0" b="2540"/>
+                    <wp:wrapNone/>
+                    <wp:docPr id="69" name="Text Box 69"/>
+                    <wp:cNvGraphicFramePr/>
+                    <a:graphic xmlns:a="http://schemas.openxmlformats.org/drawingml/2006/main">
+                      <a:graphicData uri="http://schemas.microsoft.com/office/word/2010/wordprocessingShape">
+                        <wps:wsp>
+                          <wps:cNvSpPr txBox="1"/>
+                          <wps:spPr>
+                            <a:xfrm>
+                              <a:off x="0" y="0"/>
+                              <a:ext cx="5943600" cy="374904"/>
+                            </a:xfrm>
+                            <a:prstGeom prst="rect">
+                              <a:avLst/>
+                            </a:prstGeom>
+                            <a:noFill/>
+                            <a:ln w="6350">
+                              <a:noFill/>
+                            </a:ln>
+                            <a:effectLst/>
+                          </wps:spPr>
+                          <wps:style>
+                            <a:lnRef idx="0">
+                              <a:schemeClr val="accent1"/>
+                            </a:lnRef>
+                            <a:fillRef idx="0">
+                              <a:schemeClr val="accent1"/>
+                            </a:fillRef>
+                            <a:effectRef idx="0">
+                              <a:schemeClr val="accent1"/>
+                            </a:effectRef>
+                            <a:fontRef idx="minor">
+                              <a:schemeClr val="dk1"/>
+                            </a:fontRef>
+                          </wps:style>
+                          <wps:txbx>
+                            <w:txbxContent>
+                              <w:p>
+                                <w:pPr>
+                                  <w:pStyle w:val="NoSpacing"/>
+                                  <w:jc w:val="right"/>
+                                  <w:rPr>
+                                    <w:color w:val="4472C4" w:themeColor="accent1"/>
+                                    <w:sz w:val="36"/>
+                                    <w:szCs w:val="36"/>
+                                  </w:rPr>
+                                </w:pPr>
+                                <w:sdt>
+                                  <w:sdtPr>
+                                    <w:rPr>
+                                      <w:color w:val="4472C4" w:themeColor="accent1"/>
+                                      <w:sz w:val="36"/>
+                                      <w:szCs w:val="36"/>
+                                    </w:rPr>
+                                    <w:alias w:val="School"/>
+                                    <w:tag w:val="School"/>
+                                    <w:id w:val="1850680582"/>
+                                    <w:dataBinding w:prefixMappings="xmlns:ns0='http://schemas.openxmlformats.org/officeDocument/2006/extended-properties' " w:xpath="/ns0:Properties[1]/ns0:Company[1]" w:storeItemID="{6668398D-A668-4E3E-A5EB-62B293D839F1}"/>
+                                    <w:text/>
+                                  </w:sdtPr>
+                                  <w:sdtContent>
+                                    <w:r>
+                                      <w:rPr>
+                                        <w:color w:val="4472C4" w:themeColor="accent1"/>
+                                        <w:sz w:val="36"/>
+                                        <w:szCs w:val="36"/>
+                                      </w:rPr>
+                                      <w:t xml:space="preserve">BPS </w:t>
+                                    </w:r>
+                                    <w:proofErr w:type="spellStart"/>
+                                    <w:r>
+                                      <w:rPr>
+                                        <w:color w:val="4472C4" w:themeColor="accent1"/>
+                                        <w:sz w:val="36"/>
+                                        <w:szCs w:val="36"/>
+                                      </w:rPr>
+                                      <w:t>Kabupaten</w:t>
+                                    </w:r>
+                                    <w:proofErr w:type="spellEnd"/>
+                                    <w:r>
+                                      <w:rPr>
+                                        <w:color w:val="4472C4" w:themeColor="accent1"/>
+                                        <w:sz w:val="36"/>
+                                        <w:szCs w:val="36"/>
+                                      </w:rPr>
+                                      <w:t xml:space="preserve"> Kuantan </w:t>
+                                    </w:r>
+                                    <w:proofErr w:type="spellStart"/>
+                                    <w:r>
+                                      <w:rPr>
+                                        <w:color w:val="4472C4" w:themeColor="accent1"/>
+                                        <w:sz w:val="36"/>
+                                        <w:szCs w:val="36"/>
+                                      </w:rPr>
+                                      <w:t>Singingi</w:t>
+                                    </w:r>
+                                    <w:proofErr w:type="spellEnd"/>
+                                  </w:sdtContent>
+                                </w:sdt>
+                              </w:p>
+                              <w:sdt>
+                                <w:sdtPr>
+                                  <w:rPr>
+                                    <w:color w:val="4472C4" w:themeColor="accent1"/>
+                                    <w:sz w:val="36"/>
+                                    <w:szCs w:val="36"/>
+                                  </w:rPr>
+                                  <w:alias w:val="Course"/>
+                                  <w:tag w:val="Course"/>
+                                  <w:id w:val="1717703537"/>
+                                  <w:showingPlcHdr/>
+                                  <w:dataBinding w:prefixMappings="xmlns:ns0='http://purl.org/dc/elements/1.1/' xmlns:ns1='http://schemas.openxmlformats.org/package/2006/metadata/core-properties' " w:xpath="/ns1:coreProperties[1]/ns1:category[1]" w:storeItemID="{6C3C8BC8-F283-45AE-878A-BAB7291924A1}"/>
+                                  <w:text/>
+                                </w:sdtPr>
+                                <w:sdtContent>
+                                  <w:p>
+                                    <w:pPr>
+                                      <w:pStyle w:val="NoSpacing"/>
+                                      <w:jc w:val="right"/>
+                                      <w:rPr>
+                                        <w:color w:val="4472C4" w:themeColor="accent1"/>
+                                        <w:sz w:val="36"/>
+                                        <w:szCs w:val="36"/>
+                                      </w:rPr>
+                                    </w:pPr>
+                                    <w:r>
+                                      <w:rPr>
+                                        <w:color w:val="4472C4" w:themeColor="accent1"/>
+                                        <w:sz w:val="36"/>
+                                        <w:szCs w:val="36"/>
+                                      </w:rPr>
+                                      <w:t xml:space="preserve">     </w:t>
+                                    </w:r>
+                                  </w:p>
+                                </w:sdtContent>
+                              </w:sdt>
+                            </w:txbxContent>
+                          </wps:txbx>
+                          <wps:bodyPr rot="0" spcFirstLastPara="0" vertOverflow="overflow" horzOverflow="overflow" vert="horz" wrap="square" lIns="0" tIns="0" rIns="0" bIns="0" numCol="1" spcCol="0" rtlCol="0" fromWordArt="0" anchor="b" anchorCtr="0" forceAA="0" compatLnSpc="1">
+                            <a:prstTxWarp prst="textNoShape">
+                              <a:avLst/>
+                            </a:prstTxWarp>
+                            <a:spAutoFit/>
+                          </wps:bodyPr>
+                        </wps:wsp>
+                      </a:graphicData>
+                    </a:graphic>
+                    <wp14:sizeRelH relativeFrom="page">
+                      <wp14:pctWidth>76500</wp14:pctWidth>
+                    </wp14:sizeRelH>
+                    <wp14:sizeRelV relativeFrom="margin">
+                      <wp14:pctHeight>0</wp14:pctHeight>
+                    </wp14:sizeRelV>
+                  </wp:anchor>
+                </w:drawing>
+              </mc:Choice>
+              <mc:Fallback>
+                <w:pict>
+                  <v:shapetype w14:anchorId="4AC49938" id="_x0000_t202" coordsize="21600,21600" o:spt="202" path="m,l,21600r21600,l21600,xe">
+                    <v:stroke joinstyle="miter"/>
+                    <v:path gradientshapeok="t" o:connecttype="rect"/>
+                  </v:shapetype>
+                  <v:shape id="Text Box 69" o:spid="_x0000_s1027" type="#_x0000_t202" style="position:absolute;margin-left:0;margin-top:0;width:468pt;height:29.5pt;z-index:251659264;visibility:visible;mso-wrap-style:square;mso-width-percent:765;mso-height-percent:0;mso-wrap-distance-left:9pt;mso-wrap-distance-top:0;mso-wrap-distance-right:9pt;mso-wrap-distance-bottom:0;mso-position-horizontal:center;mso-position-horizontal-relative:page;mso-position-vertical:bottom;mso-position-vertical-relative:margin;mso-width-percent:765;mso-height-percent:0;mso-width-relative:page;mso-height-relative:margin;v-text-anchor:bottom" o:gfxdata="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" filled="f" stroked="f" strokeweight=".5pt">
+                    <v:textbox style="mso-fit-shape-to-text:t" inset="0,0,0,0">
+                      <w:txbxContent>
+                        <w:p>
+                          <w:pPr>
+                            <w:pStyle w:val="NoSpacing"/>
+                            <w:jc w:val="right"/>
+                            <w:rPr>
+                              <w:color w:val="4472C4" w:themeColor="accent1"/>
+                              <w:sz w:val="36"/>
+                              <w:szCs w:val="36"/>
+                            </w:rPr>
+                          </w:pPr>
+                          <w:sdt>
+                            <w:sdtPr>
+                              <w:rPr>
+                                <w:color w:val="4472C4" w:themeColor="accent1"/>
+                                <w:sz w:val="36"/>
+                                <w:szCs w:val="36"/>
+                              </w:rPr>
+                              <w:alias w:val="School"/>
+                              <w:tag w:val="School"/>
+                              <w:id w:val="1850680582"/>
+                              <w:dataBinding w:prefixMappings="xmlns:ns0='http://schemas.openxmlformats.org/officeDocument/2006/extended-properties' " w:xpath="/ns0:Properties[1]/ns0:Company[1]" w:storeItemID="{6668398D-A668-4E3E-A5EB-62B293D839F1}"/>
+                              <w:text/>
+                            </w:sdtPr>
+                            <w:sdtContent>
+                              <w:r>
+                                <w:rPr>
+                                  <w:color w:val="4472C4" w:themeColor="accent1"/>
+                                  <w:sz w:val="36"/>
+                                  <w:szCs w:val="36"/>
+                                </w:rPr>
+                                <w:t xml:space="preserve">BPS </w:t>
+                              </w:r>
+                              <w:proofErr w:type="spellStart"/>
+                              <w:r>
+                                <w:rPr>
+                                  <w:color w:val="4472C4" w:themeColor="accent1"/>
+                                  <w:sz w:val="36"/>
+                                  <w:szCs w:val="36"/>
+                                </w:rPr>
+                                <w:t>Kabupaten</w:t>
+                              </w:r>
+                              <w:proofErr w:type="spellEnd"/>
+                              <w:r>
+                                <w:rPr>
+                                  <w:color w:val="4472C4" w:themeColor="accent1"/>
+                                  <w:sz w:val="36"/>
+                                  <w:szCs w:val="36"/>
+                                </w:rPr>
+                                <w:t xml:space="preserve"> Kuantan </w:t>
+                              </w:r>
+                              <w:proofErr w:type="spellStart"/>
+                              <w:r>
+                                <w:rPr>
+                                  <w:color w:val="4472C4" w:themeColor="accent1"/>
+                                  <w:sz w:val="36"/>
+                                  <w:szCs w:val="36"/>
+                                </w:rPr>
+                                <w:t>Singingi</w:t>
+                              </w:r>
+                              <w:proofErr w:type="spellEnd"/>
+                            </w:sdtContent>
+                          </w:sdt>
+                        </w:p>
+                        <w:sdt>
+                          <w:sdtPr>
+                            <w:rPr>
+                              <w:color w:val="4472C4" w:themeColor="accent1"/>
+                              <w:sz w:val="36"/>
+                              <w:szCs w:val="36"/>
+                            </w:rPr>
+                            <w:alias w:val="Course"/>
+                            <w:tag w:val="Course"/>
+                            <w:id w:val="1717703537"/>
+                            <w:showingPlcHdr/>
+                            <w:dataBinding w:prefixMappings="xmlns:ns0='http://purl.org/dc/elements/1.1/' xmlns:ns1='http://schemas.openxmlformats.org/package/2006/metadata/core-properties' " w:xpath="/ns1:coreProperties[1]/ns1:category[1]" w:storeItemID="{6C3C8BC8-F283-45AE-878A-BAB7291924A1}"/>
+                            <w:text/>
+                          </w:sdtPr>
+                          <w:sdtContent>
+                            <w:p>
+                              <w:pPr>
+                                <w:pStyle w:val="NoSpacing"/>
+                                <w:jc w:val="right"/>
+                                <w:rPr>
+                                  <w:color w:val="4472C4" w:themeColor="accent1"/>
+                                  <w:sz w:val="36"/>
+                                  <w:szCs w:val="36"/>
+                                </w:rPr>
+                              </w:pPr>
+                              <w:r>
+                                <w:rPr>
+                                  <w:color w:val="4472C4" w:themeColor="accent1"/>
+                                  <w:sz w:val="36"/>
+                                  <w:szCs w:val="36"/>
+                                </w:rPr>
+                                <w:t xml:space="preserve">     </w:t>
+                              </w:r>
+                            </w:p>
+                          </w:sdtContent>
+                        </w:sdt>
+                      </w:txbxContent>
+                    </v:textbox>
+                    <w10:wrap anchorx="page" anchory="margin"/>
+                  </v:shape>
+                </w:pict>
+              </mc:Fallback>
+            </mc:AlternateContent>
+          </w:r>
+        </w:p>
+        <w:p>
+          <w:pPr>
+            <w:rPr>
+              <w:b/>
+              <w:bCs/>
+              <w:sz w:val="24"/>
+              <w:szCs w:val="24"/>
+            </w:rPr>
+          </w:pPr>
+          <w:r>
+            <w:rPr>
+              <w:b/>
+              <w:bCs/>
+              <w:sz w:val="24"/>
+              <w:szCs w:val="24"/>
+            </w:rPr>
+            <w:br w:type="page"/>
+          </w:r>
+        </w:p>
+      </w:sdtContent>
+    </w:sdt>
     <w:p>
       <w:pPr>
         <w:spacing w:line="360" w:lineRule="auto"/>
@@ -20,6 +1237,7 @@
           <w:sz w:val="24"/>
           <w:szCs w:val="24"/>
         </w:rPr>
+        <w:lastRenderedPageBreak/>
         <w:t>PERANCANGAN</w:t>
       </w:r>
       <w:r>
@@ -38,7 +1256,25 @@
           <w:sz w:val="24"/>
           <w:szCs w:val="24"/>
         </w:rPr>
-        <w:t>SISTEM INFORMASI PENILAIAN CKP PEGAWAI (SICAKEP)</w:t>
+        <w:t xml:space="preserve">SISTEM INFORMASI PENILAIAN </w:t>
+      </w:r>
+      <w:r>
+        <w:rPr>
+          <w:b/>
+          <w:bCs/>
+          <w:sz w:val="24"/>
+          <w:szCs w:val="24"/>
+        </w:rPr>
+        <w:t xml:space="preserve">CAPAIAN KINERJA </w:t>
+      </w:r>
+      <w:r>
+        <w:rPr>
+          <w:b/>
+          <w:bCs/>
+          <w:sz w:val="24"/>
+          <w:szCs w:val="24"/>
+        </w:rPr>
+        <w:t>PEGAWAI (SICAKEP)</w:t>
       </w:r>
     </w:p>
     <w:p>
@@ -148,28 +1384,7 @@
           <w:sz w:val="24"/>
           <w:szCs w:val="24"/>
         </w:rPr>
-        <w:t>Gambaran umum</w:t>
-      </w:r>
-      <w:r>
-        <w:rPr>
-          <w:sz w:val="24"/>
-          <w:szCs w:val="24"/>
-        </w:rPr>
-        <w:t xml:space="preserve"> </w:t>
-      </w:r>
-      <w:r>
-        <w:rPr>
-          <w:sz w:val="24"/>
-          <w:szCs w:val="24"/>
-        </w:rPr>
-        <w:t>SICAKEP</w:t>
-      </w:r>
-      <w:r>
-        <w:rPr>
-          <w:sz w:val="24"/>
-          <w:szCs w:val="24"/>
-        </w:rPr>
-        <w:t xml:space="preserve"> digambarkan pada proses berikut:</w:t>
+        <w:t>Gambaran umum SICAKEP digambarkan pada proses berikut:</w:t>
       </w:r>
     </w:p>
     <w:p>
@@ -200,10 +1415,10 @@
             <v:path o:extrusionok="f" gradientshapeok="t" o:connecttype="rect"/>
             <o:lock v:ext="edit" aspectratio="t"/>
           </v:shapetype>
-          <v:shape id="_x0000_i1036" type="#_x0000_t75" style="width:468pt;height:332.35pt" o:ole="">
+          <v:shape id="_x0000_i1025" type="#_x0000_t75" style="width:467.25pt;height:332.25pt" o:ole="">
             <v:imagedata r:id="rId8" o:title=""/>
           </v:shape>
-          <o:OLEObject Type="Embed" ProgID="Visio.Drawing.15" ShapeID="_x0000_i1036" DrawAspect="Content" ObjectID="_1739881281" r:id="rId9"/>
+          <o:OLEObject Type="Embed" ProgID="Visio.Drawing.15" ShapeID="_x0000_i1025" DrawAspect="Content" ObjectID="_1740656763" r:id="rId9"/>
         </w:object>
       </w:r>
     </w:p>
@@ -225,30 +1440,14 @@
           <w:sz w:val="24"/>
           <w:szCs w:val="24"/>
         </w:rPr>
-        <w:t xml:space="preserve">Gambar </w:t>
-      </w:r>
-      <w:r>
-        <w:rPr>
-          <w:b/>
-          <w:bCs/>
-          <w:sz w:val="24"/>
-          <w:szCs w:val="24"/>
-        </w:rPr>
-        <w:t>1</w:t>
-      </w:r>
-      <w:r>
-        <w:rPr>
-          <w:sz w:val="24"/>
-          <w:szCs w:val="24"/>
-        </w:rPr>
-        <w:t xml:space="preserve">. </w:t>
-      </w:r>
-      <w:r>
-        <w:rPr>
-          <w:sz w:val="24"/>
-          <w:szCs w:val="24"/>
-        </w:rPr>
-        <w:t>Gambaran Umum SICAKEP</w:t>
+        <w:t>Gambar 1</w:t>
+      </w:r>
+      <w:r>
+        <w:rPr>
+          <w:sz w:val="24"/>
+          <w:szCs w:val="24"/>
+        </w:rPr>
+        <w:t>. Gambaran Umum SICAKEP</w:t>
       </w:r>
     </w:p>
     <w:p>
@@ -1594,21 +2793,7 @@
           <w:sz w:val="24"/>
           <w:szCs w:val="24"/>
         </w:rPr>
-        <w:t xml:space="preserve">Tabel identifikasi kebutuhan pengguna (tabel </w:t>
-      </w:r>
-      <w:r>
-        <w:rPr>
-          <w:sz w:val="24"/>
-          <w:szCs w:val="24"/>
-        </w:rPr>
-        <w:t>1</w:t>
-      </w:r>
-      <w:r>
-        <w:rPr>
-          <w:sz w:val="24"/>
-          <w:szCs w:val="24"/>
-        </w:rPr>
-        <w:t xml:space="preserve">), diperoleh dengan melakukan </w:t>
+        <w:t xml:space="preserve">Tabel identifikasi kebutuhan pengguna (tabel 1), diperoleh dengan melakukan </w:t>
       </w:r>
       <w:r>
         <w:rPr>
@@ -1883,34 +3068,7 @@
           <w:sz w:val="24"/>
           <w:szCs w:val="24"/>
         </w:rPr>
-        <w:t xml:space="preserve">Gambar </w:t>
-      </w:r>
-      <w:r>
-        <w:rPr>
-          <w:b/>
-          <w:bCs/>
-          <w:sz w:val="24"/>
-          <w:szCs w:val="24"/>
-        </w:rPr>
-        <w:t>2</w:t>
-      </w:r>
-      <w:r>
-        <w:rPr>
-          <w:b/>
-          <w:bCs/>
-          <w:sz w:val="24"/>
-          <w:szCs w:val="24"/>
-        </w:rPr>
-        <w:t>-</w:t>
-      </w:r>
-      <w:r>
-        <w:rPr>
-          <w:b/>
-          <w:bCs/>
-          <w:sz w:val="24"/>
-          <w:szCs w:val="24"/>
-        </w:rPr>
-        <w:t>4</w:t>
+        <w:t>Gambar 2-4</w:t>
       </w:r>
       <w:r>
         <w:rPr>
@@ -2143,16 +3301,7 @@
           <w:sz w:val="24"/>
           <w:szCs w:val="24"/>
         </w:rPr>
-        <w:t xml:space="preserve">Rancangan </w:t>
-      </w:r>
-      <w:r>
-        <w:rPr>
-          <w:b/>
-          <w:bCs/>
-          <w:sz w:val="24"/>
-          <w:szCs w:val="24"/>
-        </w:rPr>
-        <w:t>Output</w:t>
+        <w:t>Rancangan Output</w:t>
       </w:r>
     </w:p>
     <w:p>
@@ -2384,30 +3533,14 @@
           <w:sz w:val="24"/>
           <w:szCs w:val="24"/>
         </w:rPr>
-        <w:t xml:space="preserve">Gambar </w:t>
-      </w:r>
-      <w:r>
-        <w:rPr>
-          <w:b/>
-          <w:bCs/>
-          <w:sz w:val="24"/>
-          <w:szCs w:val="24"/>
-        </w:rPr>
-        <w:t>5</w:t>
-      </w:r>
-      <w:r>
-        <w:rPr>
-          <w:sz w:val="24"/>
-          <w:szCs w:val="24"/>
-        </w:rPr>
-        <w:t xml:space="preserve">. </w:t>
-      </w:r>
-      <w:r>
-        <w:rPr>
-          <w:sz w:val="24"/>
-          <w:szCs w:val="24"/>
-        </w:rPr>
-        <w:t>Gambaran Umum Input-Output Sicakep</w:t>
+        <w:t>Gambar 5</w:t>
+      </w:r>
+      <w:r>
+        <w:rPr>
+          <w:sz w:val="24"/>
+          <w:szCs w:val="24"/>
+        </w:rPr>
+        <w:t>. Gambaran Umum Input-Output Sicakep</w:t>
       </w:r>
     </w:p>
     <w:p>
@@ -2587,14 +3720,7 @@
           <w:sz w:val="24"/>
           <w:szCs w:val="24"/>
         </w:rPr>
-        <w:t xml:space="preserve">. </w:t>
-      </w:r>
-      <w:r>
-        <w:rPr>
-          <w:sz w:val="24"/>
-          <w:szCs w:val="24"/>
-        </w:rPr>
-        <w:t>Rancangan Tampilan Halaman Login</w:t>
+        <w:t>. Rancangan Tampilan Halaman Login</w:t>
       </w:r>
     </w:p>
     <w:p>
@@ -2705,19 +3831,13 @@
           <w:sz w:val="24"/>
           <w:szCs w:val="24"/>
         </w:rPr>
-        <w:t xml:space="preserve">. Rancangan </w:t>
-      </w:r>
-      <w:r>
-        <w:rPr>
-          <w:sz w:val="24"/>
-          <w:szCs w:val="24"/>
-        </w:rPr>
-        <w:t>Halaman Tambah Master Kegiatan</w:t>
+        <w:t>. Rancangan Halaman Tambah Master Kegiatan</w:t>
       </w:r>
     </w:p>
     <w:p>
       <w:pPr>
         <w:spacing w:line="360" w:lineRule="auto"/>
+        <w:ind w:left="720"/>
         <w:jc w:val="center"/>
         <w:rPr>
           <w:sz w:val="24"/>
@@ -2810,14 +3930,7 @@
           <w:sz w:val="24"/>
           <w:szCs w:val="24"/>
         </w:rPr>
-        <w:t xml:space="preserve">. Rancangan Tampilan Halaman </w:t>
-      </w:r>
-      <w:r>
-        <w:rPr>
-          <w:sz w:val="24"/>
-          <w:szCs w:val="24"/>
-        </w:rPr>
-        <w:t>Tambah Kegiatan ke CKP</w:t>
+        <w:t>. Rancangan Tampilan Halaman Tambah Kegiatan ke CKP</w:t>
       </w:r>
     </w:p>
     <w:p>
@@ -2928,14 +4041,7 @@
           <w:sz w:val="24"/>
           <w:szCs w:val="24"/>
         </w:rPr>
-        <w:t xml:space="preserve">. Rancangan Tampilan </w:t>
-      </w:r>
-      <w:r>
-        <w:rPr>
-          <w:sz w:val="24"/>
-          <w:szCs w:val="24"/>
-        </w:rPr>
-        <w:t>Entri Penilaian dan Realisasi Kegiatan</w:t>
+        <w:t>. Rancangan Tampilan Entri Penilaian dan Realisasi Kegiatan</w:t>
       </w:r>
     </w:p>
     <w:p>
@@ -2974,7 +4080,16 @@
           <w:szCs w:val="24"/>
         </w:rPr>
         <w:lastRenderedPageBreak/>
-        <w:t>Rancangan Input</w:t>
+        <w:t xml:space="preserve">Rancangan </w:t>
+      </w:r>
+      <w:r>
+        <w:rPr>
+          <w:b/>
+          <w:bCs/>
+          <w:sz w:val="24"/>
+          <w:szCs w:val="24"/>
+        </w:rPr>
+        <w:t>Output</w:t>
       </w:r>
     </w:p>
     <w:p>
@@ -3136,14 +4251,7 @@
           <w:sz w:val="24"/>
           <w:szCs w:val="24"/>
         </w:rPr>
-        <w:t xml:space="preserve">. Rancangan Tampilan </w:t>
-      </w:r>
-      <w:r>
-        <w:rPr>
-          <w:sz w:val="24"/>
-          <w:szCs w:val="24"/>
-        </w:rPr>
-        <w:t>Daftar Dokumen CKP</w:t>
+        <w:t>. Rancangan Tampilan Daftar Dokumen CKP</w:t>
       </w:r>
     </w:p>
     <w:p>
@@ -3254,14 +4362,7 @@
           <w:sz w:val="24"/>
           <w:szCs w:val="24"/>
         </w:rPr>
-        <w:t xml:space="preserve">. Rancangan Tampilan Daftar </w:t>
-      </w:r>
-      <w:r>
-        <w:rPr>
-          <w:sz w:val="24"/>
-          <w:szCs w:val="24"/>
-        </w:rPr>
-        <w:t>Master Kegiatan</w:t>
+        <w:t>. Rancangan Tampilan Daftar Master Kegiatan</w:t>
       </w:r>
     </w:p>
     <w:p>
@@ -3359,14 +4460,7 @@
           <w:sz w:val="24"/>
           <w:szCs w:val="24"/>
         </w:rPr>
-        <w:t xml:space="preserve">. Rancangan Tampilan Daftar </w:t>
-      </w:r>
-      <w:r>
-        <w:rPr>
-          <w:sz w:val="24"/>
-          <w:szCs w:val="24"/>
-        </w:rPr>
-        <w:t>Kegiatan di Dokumen CKP</w:t>
+        <w:t>. Rancangan Tampilan Daftar Kegiatan di Dokumen CKP</w:t>
       </w:r>
     </w:p>
     <w:p>
@@ -3477,14 +4571,7 @@
           <w:sz w:val="24"/>
           <w:szCs w:val="24"/>
         </w:rPr>
-        <w:t>. Rancangan Tampilan Dokumen CKP</w:t>
-      </w:r>
-      <w:r>
-        <w:rPr>
-          <w:sz w:val="24"/>
-          <w:szCs w:val="24"/>
-        </w:rPr>
-        <w:t xml:space="preserve"> Hasil </w:t>
+        <w:t xml:space="preserve">. Rancangan Tampilan Dokumen CKP Hasil </w:t>
       </w:r>
       <w:r>
         <w:rPr>
@@ -3539,16 +4626,7 @@
           <w:szCs w:val="24"/>
         </w:rPr>
         <w:lastRenderedPageBreak/>
-        <w:t xml:space="preserve">Rancangan </w:t>
-      </w:r>
-      <w:r>
-        <w:rPr>
-          <w:b/>
-          <w:bCs/>
-          <w:sz w:val="24"/>
-          <w:szCs w:val="24"/>
-        </w:rPr>
-        <w:t>Arsitektur Sistem Informasi</w:t>
+        <w:t>Rancangan Arsitektur Sistem Informasi</w:t>
       </w:r>
     </w:p>
     <w:p>
@@ -3589,7 +4667,21 @@
           <w:sz w:val="24"/>
           <w:szCs w:val="24"/>
         </w:rPr>
-        <w:t xml:space="preserve">Daftar entitas berisi mengenai identifikasi entitas yang terlibat pada jalanna sistem informasi. Nantinya, entitas tersebut digunakan untuk penyimpanan data berdasarkan atribut dari entitas tersebut. Penentuan entitas dilakukan berdasarkan hasil wawancara yang menghasilkan </w:t>
+        <w:t>Daftar entitas berisi mengenai identifikasi entitas yang terlibat pada jalann</w:t>
+      </w:r>
+      <w:r>
+        <w:rPr>
+          <w:sz w:val="24"/>
+          <w:szCs w:val="24"/>
+        </w:rPr>
+        <w:t>y</w:t>
+      </w:r>
+      <w:r>
+        <w:rPr>
+          <w:sz w:val="24"/>
+          <w:szCs w:val="24"/>
+        </w:rPr>
+        <w:t xml:space="preserve">a sistem informasi. Nantinya, entitas tersebut digunakan untuk penyimpanan data berdasarkan atribut dari entitas tersebut. Penentuan entitas dilakukan berdasarkan hasil wawancara yang menghasilkan </w:t>
       </w:r>
       <w:r>
         <w:rPr>
@@ -3654,14 +4746,7 @@
           <w:sz w:val="24"/>
           <w:szCs w:val="24"/>
         </w:rPr>
-        <w:t xml:space="preserve">. </w:t>
-      </w:r>
-      <w:r>
-        <w:rPr>
-          <w:sz w:val="24"/>
-          <w:szCs w:val="24"/>
-        </w:rPr>
-        <w:t>Daftar Entitas dan Atribut</w:t>
+        <w:t>. Daftar Entitas dan Atribut</w:t>
       </w:r>
     </w:p>
     <w:tbl>
@@ -4262,21 +5347,7 @@
           <w:sz w:val="24"/>
           <w:szCs w:val="24"/>
         </w:rPr>
-        <w:t>Entitas yang sudah diidentifikasikan kemudian dihubungkan antara entitas teresbut untuk mengetahui hubungan atau relasinya</w:t>
-      </w:r>
-      <w:r>
-        <w:rPr>
-          <w:sz w:val="24"/>
-          <w:szCs w:val="24"/>
-        </w:rPr>
-        <w:t>.</w:t>
-      </w:r>
-      <w:r>
-        <w:rPr>
-          <w:sz w:val="24"/>
-          <w:szCs w:val="24"/>
-        </w:rPr>
-        <w:t xml:space="preserve"> Relasi terbagi menjadi empat yakni one to </w:t>
+        <w:t xml:space="preserve">Entitas yang sudah diidentifikasikan kemudian dihubungkan antara entitas teresbut untuk mengetahui hubungan atau relasinya. Relasi terbagi menjadi empat yakni one to </w:t>
       </w:r>
       <w:r>
         <w:rPr>
@@ -4284,14 +5355,7 @@
           <w:szCs w:val="24"/>
         </w:rPr>
         <w:lastRenderedPageBreak/>
-        <w:t>one, one to many, many to many, dan many to one. Daftar relasi dari entitas pada SICAKEP terdapat di Tabel 3.</w:t>
-      </w:r>
-      <w:r>
-        <w:rPr>
-          <w:sz w:val="24"/>
-          <w:szCs w:val="24"/>
-        </w:rPr>
-        <w:t xml:space="preserve"> </w:t>
+        <w:t xml:space="preserve">one, one to many, many to many, dan many to one. Daftar relasi dari entitas pada SICAKEP terdapat di Tabel 3. </w:t>
       </w:r>
     </w:p>
     <w:p>
@@ -4328,14 +5392,7 @@
           <w:sz w:val="24"/>
           <w:szCs w:val="24"/>
         </w:rPr>
-        <w:t xml:space="preserve">. </w:t>
-      </w:r>
-      <w:r>
-        <w:rPr>
-          <w:sz w:val="24"/>
-          <w:szCs w:val="24"/>
-        </w:rPr>
-        <w:t>Relasi Entitas</w:t>
+        <w:t>. Relasi Entitas</w:t>
       </w:r>
     </w:p>
     <w:tbl>
@@ -4854,14 +5911,7 @@
                 <w:sz w:val="24"/>
                 <w:szCs w:val="24"/>
               </w:rPr>
-              <w:t>3</w:t>
-            </w:r>
-            <w:r>
-              <w:rPr>
-                <w:sz w:val="24"/>
-                <w:szCs w:val="24"/>
-              </w:rPr>
-              <w:t>.</w:t>
+              <w:t>3.</w:t>
             </w:r>
           </w:p>
         </w:tc>
@@ -5029,14 +6079,7 @@
                 <w:sz w:val="24"/>
                 <w:szCs w:val="24"/>
               </w:rPr>
-              <w:t>4</w:t>
-            </w:r>
-            <w:r>
-              <w:rPr>
-                <w:sz w:val="24"/>
-                <w:szCs w:val="24"/>
-              </w:rPr>
-              <w:t>.</w:t>
+              <w:t>4.</w:t>
             </w:r>
           </w:p>
         </w:tc>
@@ -5200,14 +6243,7 @@
                 <w:sz w:val="24"/>
                 <w:szCs w:val="24"/>
               </w:rPr>
-              <w:t>5</w:t>
-            </w:r>
-            <w:r>
-              <w:rPr>
-                <w:sz w:val="24"/>
-                <w:szCs w:val="24"/>
-              </w:rPr>
-              <w:t>.</w:t>
+              <w:t>5.</w:t>
             </w:r>
           </w:p>
         </w:tc>
@@ -5509,21 +6545,7 @@
                 <w:sz w:val="24"/>
                 <w:szCs w:val="24"/>
               </w:rPr>
-              <w:t>,</w:t>
-            </w:r>
-            <w:r>
-              <w:rPr>
-                <w:sz w:val="24"/>
-                <w:szCs w:val="24"/>
-              </w:rPr>
-              <w:t>N</w:t>
-            </w:r>
-            <w:r>
-              <w:rPr>
-                <w:sz w:val="24"/>
-                <w:szCs w:val="24"/>
-              </w:rPr>
-              <w:t xml:space="preserve">) </w:t>
+              <w:t xml:space="preserve">,N) </w:t>
             </w:r>
             <w:r>
               <w:rPr>
@@ -5537,21 +6559,7 @@
                 <w:sz w:val="24"/>
                 <w:szCs w:val="24"/>
               </w:rPr>
-              <w:t xml:space="preserve"> (</w:t>
-            </w:r>
-            <w:r>
-              <w:rPr>
-                <w:sz w:val="24"/>
-                <w:szCs w:val="24"/>
-              </w:rPr>
-              <w:t>N</w:t>
-            </w:r>
-            <w:r>
-              <w:rPr>
-                <w:sz w:val="24"/>
-                <w:szCs w:val="24"/>
-              </w:rPr>
-              <w:t>,</w:t>
+              <w:t xml:space="preserve"> (N,</w:t>
             </w:r>
             <w:r>
               <w:rPr>
@@ -5730,30 +6738,14 @@
           <w:sz w:val="24"/>
           <w:szCs w:val="24"/>
         </w:rPr>
-        <w:t>Gambar 1</w:t>
-      </w:r>
-      <w:r>
-        <w:rPr>
-          <w:b/>
-          <w:bCs/>
-          <w:sz w:val="24"/>
-          <w:szCs w:val="24"/>
-        </w:rPr>
-        <w:t>4</w:t>
-      </w:r>
-      <w:r>
-        <w:rPr>
-          <w:sz w:val="24"/>
-          <w:szCs w:val="24"/>
-        </w:rPr>
-        <w:t xml:space="preserve">. </w:t>
-      </w:r>
-      <w:r>
-        <w:rPr>
-          <w:sz w:val="24"/>
-          <w:szCs w:val="24"/>
-        </w:rPr>
-        <w:t>ERD SICAKEP</w:t>
+        <w:t>Gambar 14</w:t>
+      </w:r>
+      <w:r>
+        <w:rPr>
+          <w:sz w:val="24"/>
+          <w:szCs w:val="24"/>
+        </w:rPr>
+        <w:t>. ERD SICAKEP</w:t>
       </w:r>
     </w:p>
     <w:p>
@@ -5819,10 +6811,10 @@
       </w:pPr>
       <w:r>
         <w:object w:dxaOrig="11205" w:dyaOrig="5476" w14:anchorId="15E0A801">
-          <v:shape id="_x0000_i1081" type="#_x0000_t75" style="width:468pt;height:228.55pt" o:ole="">
+          <v:shape id="_x0000_i1026" type="#_x0000_t75" style="width:468pt;height:228pt" o:ole="">
             <v:imagedata r:id="rId23" o:title=""/>
           </v:shape>
-          <o:OLEObject Type="Embed" ProgID="Visio.Drawing.15" ShapeID="_x0000_i1081" DrawAspect="Content" ObjectID="_1739881282" r:id="rId24"/>
+          <o:OLEObject Type="Embed" ProgID="Visio.Drawing.15" ShapeID="_x0000_i1026" DrawAspect="Content" ObjectID="_1740656764" r:id="rId24"/>
         </w:object>
       </w:r>
     </w:p>
@@ -5844,21 +6836,23 @@
           <w:sz w:val="24"/>
           <w:szCs w:val="24"/>
         </w:rPr>
-        <w:t>Gambar 14</w:t>
-      </w:r>
-      <w:r>
-        <w:rPr>
-          <w:sz w:val="24"/>
-          <w:szCs w:val="24"/>
-        </w:rPr>
-        <w:t xml:space="preserve">. </w:t>
-      </w:r>
-      <w:r>
-        <w:rPr>
-          <w:sz w:val="24"/>
-          <w:szCs w:val="24"/>
-        </w:rPr>
-        <w:t>Rancangan Arsitektur SICAKEP</w:t>
+        <w:t>Gambar 1</w:t>
+      </w:r>
+      <w:r>
+        <w:rPr>
+          <w:b/>
+          <w:bCs/>
+          <w:sz w:val="24"/>
+          <w:szCs w:val="24"/>
+        </w:rPr>
+        <w:t>5</w:t>
+      </w:r>
+      <w:r>
+        <w:rPr>
+          <w:sz w:val="24"/>
+          <w:szCs w:val="24"/>
+        </w:rPr>
+        <w:t>. Rancangan Arsitektur SICAKEP</w:t>
       </w:r>
     </w:p>
     <w:p>
@@ -5979,10 +6973,10 @@
       </w:pPr>
       <w:r>
         <w:object w:dxaOrig="10831" w:dyaOrig="16126" w14:anchorId="054EBDAC">
-          <v:shape id="_x0000_i1083" type="#_x0000_t75" style="width:371.7pt;height:555.9pt" o:ole="">
+          <v:shape id="_x0000_i1027" type="#_x0000_t75" style="width:371.25pt;height:555.75pt" o:ole="">
             <v:imagedata r:id="rId25" o:title=""/>
           </v:shape>
-          <o:OLEObject Type="Embed" ProgID="Visio.Drawing.15" ShapeID="_x0000_i1083" DrawAspect="Content" ObjectID="_1739881283" r:id="rId26"/>
+          <o:OLEObject Type="Embed" ProgID="Visio.Drawing.15" ShapeID="_x0000_i1027" DrawAspect="Content" ObjectID="_1740656765" r:id="rId26"/>
         </w:object>
       </w:r>
     </w:p>
@@ -6004,7 +6998,7 @@
           <w:sz w:val="24"/>
           <w:szCs w:val="24"/>
         </w:rPr>
-        <w:t xml:space="preserve">Gambar </w:t>
+        <w:t>Gambar 1</w:t>
       </w:r>
       <w:r>
         <w:rPr>
@@ -6013,7 +7007,7 @@
           <w:sz w:val="24"/>
           <w:szCs w:val="24"/>
         </w:rPr>
-        <w:t>15</w:t>
+        <w:t>6</w:t>
       </w:r>
       <w:r>
         <w:rPr>
@@ -6075,10 +7069,10 @@
       </w:pPr>
       <w:r>
         <w:object w:dxaOrig="10831" w:dyaOrig="16126" w14:anchorId="38CF2DAD">
-          <v:shape id="_x0000_i1084" type="#_x0000_t75" style="width:413.6pt;height:614.5pt" o:ole="">
+          <v:shape id="_x0000_i1028" type="#_x0000_t75" style="width:413.25pt;height:614.25pt" o:ole="">
             <v:imagedata r:id="rId27" o:title=""/>
           </v:shape>
-          <o:OLEObject Type="Embed" ProgID="Visio.Drawing.15" ShapeID="_x0000_i1084" DrawAspect="Content" ObjectID="_1739881284" r:id="rId28"/>
+          <o:OLEObject Type="Embed" ProgID="Visio.Drawing.15" ShapeID="_x0000_i1028" DrawAspect="Content" ObjectID="_1740656766" r:id="rId28"/>
         </w:object>
       </w:r>
     </w:p>
@@ -6100,7 +7094,7 @@
           <w:sz w:val="24"/>
           <w:szCs w:val="24"/>
         </w:rPr>
-        <w:t xml:space="preserve">Gambar </w:t>
+        <w:t>Gambar 1</w:t>
       </w:r>
       <w:r>
         <w:rPr>
@@ -6109,7 +7103,7 @@
           <w:sz w:val="24"/>
           <w:szCs w:val="24"/>
         </w:rPr>
-        <w:t>16</w:t>
+        <w:t>7</w:t>
       </w:r>
       <w:r>
         <w:rPr>
@@ -6171,10 +7165,10 @@
       </w:pPr>
       <w:r>
         <w:object w:dxaOrig="10831" w:dyaOrig="16156" w14:anchorId="7F18168B">
-          <v:shape id="_x0000_i1085" type="#_x0000_t75" style="width:417.75pt;height:623.7pt" o:ole="">
+          <v:shape id="_x0000_i1029" type="#_x0000_t75" style="width:417.75pt;height:623.25pt" o:ole="">
             <v:imagedata r:id="rId29" o:title=""/>
           </v:shape>
-          <o:OLEObject Type="Embed" ProgID="Visio.Drawing.15" ShapeID="_x0000_i1085" DrawAspect="Content" ObjectID="_1739881285" r:id="rId30"/>
+          <o:OLEObject Type="Embed" ProgID="Visio.Drawing.15" ShapeID="_x0000_i1029" DrawAspect="Content" ObjectID="_1740656767" r:id="rId30"/>
         </w:object>
       </w:r>
     </w:p>
@@ -6196,7 +7190,7 @@
           <w:sz w:val="24"/>
           <w:szCs w:val="24"/>
         </w:rPr>
-        <w:t xml:space="preserve">Gambar </w:t>
+        <w:t>Gambar 1</w:t>
       </w:r>
       <w:r>
         <w:rPr>
@@ -6205,7 +7199,7 @@
           <w:sz w:val="24"/>
           <w:szCs w:val="24"/>
         </w:rPr>
-        <w:t>17</w:t>
+        <w:t>8</w:t>
       </w:r>
       <w:r>
         <w:rPr>
@@ -6267,10 +7261,10 @@
       </w:pPr>
       <w:r>
         <w:object w:dxaOrig="10831" w:dyaOrig="16216" w14:anchorId="5A25C463">
-          <v:shape id="_x0000_i1086" type="#_x0000_t75" style="width:416.1pt;height:622.05pt" o:ole="">
+          <v:shape id="_x0000_i1030" type="#_x0000_t75" style="width:416.25pt;height:621.75pt" o:ole="">
             <v:imagedata r:id="rId31" o:title=""/>
           </v:shape>
-          <o:OLEObject Type="Embed" ProgID="Visio.Drawing.15" ShapeID="_x0000_i1086" DrawAspect="Content" ObjectID="_1739881286" r:id="rId32"/>
+          <o:OLEObject Type="Embed" ProgID="Visio.Drawing.15" ShapeID="_x0000_i1030" DrawAspect="Content" ObjectID="_1740656768" r:id="rId32"/>
         </w:object>
       </w:r>
     </w:p>
@@ -6287,7 +7281,9 @@
         <w:sectPr>
           <w:pgSz w:w="12240" w:h="15840"/>
           <w:pgMar w:top="1440" w:right="1440" w:bottom="1440" w:left="1440" w:header="720" w:footer="720" w:gutter="0"/>
+          <w:pgNumType w:start="0"/>
           <w:cols w:space="720"/>
+          <w:titlePg/>
           <w:docGrid w:linePitch="360"/>
         </w:sectPr>
       </w:pPr>
@@ -6298,7 +7294,7 @@
           <w:sz w:val="24"/>
           <w:szCs w:val="24"/>
         </w:rPr>
-        <w:t xml:space="preserve">Gambar </w:t>
+        <w:t>Gambar 1</w:t>
       </w:r>
       <w:r>
         <w:rPr>
@@ -6307,7 +7303,7 @@
           <w:sz w:val="24"/>
           <w:szCs w:val="24"/>
         </w:rPr>
-        <w:t>18</w:t>
+        <w:t>9</w:t>
       </w:r>
       <w:r>
         <w:rPr>
@@ -6363,10 +7359,6 @@
     <w:p>
       <w:pPr>
         <w:pStyle w:val="ListParagraph"/>
-        <w:numPr>
-          <w:ilvl w:val="0"/>
-          <w:numId w:val="11"/>
-        </w:numPr>
         <w:spacing w:line="360" w:lineRule="auto"/>
         <w:jc w:val="both"/>
         <w:rPr>
@@ -6397,10 +7389,10 @@
       </w:pPr>
       <w:r>
         <w:object w:dxaOrig="16126" w:dyaOrig="6901" w14:anchorId="75EBE766">
-          <v:shape id="_x0000_i1087" type="#_x0000_t75" style="width:622.9pt;height:266.25pt" o:ole="">
+          <v:shape id="_x0000_i1031" type="#_x0000_t75" style="width:624pt;height:266.25pt" o:ole="">
             <v:imagedata r:id="rId33" o:title=""/>
           </v:shape>
-          <o:OLEObject Type="Embed" ProgID="Visio.Drawing.15" ShapeID="_x0000_i1087" DrawAspect="Content" ObjectID="_1739881287" r:id="rId34"/>
+          <o:OLEObject Type="Embed" ProgID="Visio.Drawing.15" ShapeID="_x0000_i1031" DrawAspect="Content" ObjectID="_1740656769" r:id="rId34"/>
         </w:object>
       </w:r>
     </w:p>
@@ -6430,7 +7422,7 @@
           <w:sz w:val="24"/>
           <w:szCs w:val="24"/>
         </w:rPr>
-        <w:t>19</w:t>
+        <w:t>20</w:t>
       </w:r>
       <w:r>
         <w:rPr>
@@ -6477,10 +7469,10 @@
       </w:pPr>
       <w:r>
         <w:object w:dxaOrig="13426" w:dyaOrig="5580" w14:anchorId="7619214C">
-          <v:shape id="_x0000_i1088" type="#_x0000_t75" style="width:541.65pt;height:226.05pt" o:ole="">
+          <v:shape id="_x0000_i1032" type="#_x0000_t75" style="width:540.75pt;height:226.5pt" o:ole="">
             <v:imagedata r:id="rId35" o:title=""/>
           </v:shape>
-          <o:OLEObject Type="Embed" ProgID="Visio.Drawing.15" ShapeID="_x0000_i1088" DrawAspect="Content" ObjectID="_1739881288" r:id="rId36"/>
+          <o:OLEObject Type="Embed" ProgID="Visio.Drawing.15" ShapeID="_x0000_i1032" DrawAspect="Content" ObjectID="_1740656770" r:id="rId36"/>
         </w:object>
       </w:r>
     </w:p>
@@ -6492,10 +7484,10 @@
       </w:pPr>
       <w:r>
         <w:object w:dxaOrig="13426" w:dyaOrig="5580" w14:anchorId="3D1F5A85">
-          <v:shape id="_x0000_i1089" type="#_x0000_t75" style="width:513.2pt;height:212.65pt" o:ole="">
+          <v:shape id="_x0000_i1033" type="#_x0000_t75" style="width:512.25pt;height:212.25pt" o:ole="">
             <v:imagedata r:id="rId37" o:title=""/>
           </v:shape>
-          <o:OLEObject Type="Embed" ProgID="Visio.Drawing.15" ShapeID="_x0000_i1089" DrawAspect="Content" ObjectID="_1739881289" r:id="rId38"/>
+          <o:OLEObject Type="Embed" ProgID="Visio.Drawing.15" ShapeID="_x0000_i1033" DrawAspect="Content" ObjectID="_1740656771" r:id="rId38"/>
         </w:object>
       </w:r>
     </w:p>
@@ -6525,7 +7517,7 @@
           <w:sz w:val="24"/>
           <w:szCs w:val="24"/>
         </w:rPr>
-        <w:t>20</w:t>
+        <w:t>2</w:t>
       </w:r>
       <w:r>
         <w:rPr>
@@ -6534,7 +7526,7 @@
           <w:sz w:val="24"/>
           <w:szCs w:val="24"/>
         </w:rPr>
-        <w:t>-</w:t>
+        <w:t>1</w:t>
       </w:r>
       <w:r>
         <w:rPr>
@@ -6543,7 +7535,16 @@
           <w:sz w:val="24"/>
           <w:szCs w:val="24"/>
         </w:rPr>
-        <w:t>21</w:t>
+        <w:t>-2</w:t>
+      </w:r>
+      <w:r>
+        <w:rPr>
+          <w:b/>
+          <w:bCs/>
+          <w:sz w:val="24"/>
+          <w:szCs w:val="24"/>
+        </w:rPr>
+        <w:t>2</w:t>
       </w:r>
       <w:r>
         <w:rPr>
@@ -6579,10 +7580,10 @@
       </w:pPr>
       <w:r>
         <w:object w:dxaOrig="14641" w:dyaOrig="8580" w14:anchorId="76E0682B">
-          <v:shape id="_x0000_i1090" type="#_x0000_t75" style="width:9in;height:379.25pt" o:ole="">
+          <v:shape id="_x0000_i1034" type="#_x0000_t75" style="width:9in;height:379.5pt" o:ole="">
             <v:imagedata r:id="rId39" o:title=""/>
           </v:shape>
-          <o:OLEObject Type="Embed" ProgID="Visio.Drawing.15" ShapeID="_x0000_i1090" DrawAspect="Content" ObjectID="_1739881290" r:id="rId40"/>
+          <o:OLEObject Type="Embed" ProgID="Visio.Drawing.15" ShapeID="_x0000_i1034" DrawAspect="Content" ObjectID="_1740656772" r:id="rId40"/>
         </w:object>
       </w:r>
     </w:p>
@@ -6612,7 +7613,7 @@
           <w:sz w:val="24"/>
           <w:szCs w:val="24"/>
         </w:rPr>
-        <w:t>22</w:t>
+        <w:t>2</w:t>
       </w:r>
       <w:r>
         <w:rPr>
@@ -6621,6 +7622,15 @@
           <w:sz w:val="24"/>
           <w:szCs w:val="24"/>
         </w:rPr>
+        <w:t>3</w:t>
+      </w:r>
+      <w:r>
+        <w:rPr>
+          <w:b/>
+          <w:bCs/>
+          <w:sz w:val="24"/>
+          <w:szCs w:val="24"/>
+        </w:rPr>
         <w:t xml:space="preserve">. </w:t>
       </w:r>
       <w:r>
@@ -6659,10 +7669,10 @@
       </w:pPr>
       <w:r>
         <w:object w:dxaOrig="15181" w:dyaOrig="8506" w14:anchorId="1A09413E">
-          <v:shape id="_x0000_i1091" type="#_x0000_t75" style="width:9in;height:362.5pt" o:ole="">
+          <v:shape id="_x0000_i1035" type="#_x0000_t75" style="width:9in;height:363pt" o:ole="">
             <v:imagedata r:id="rId41" o:title=""/>
           </v:shape>
-          <o:OLEObject Type="Embed" ProgID="Visio.Drawing.15" ShapeID="_x0000_i1091" DrawAspect="Content" ObjectID="_1739881291" r:id="rId42"/>
+          <o:OLEObject Type="Embed" ProgID="Visio.Drawing.15" ShapeID="_x0000_i1035" DrawAspect="Content" ObjectID="_1740656773" r:id="rId42"/>
         </w:object>
       </w:r>
     </w:p>
@@ -6692,7 +7702,16 @@
           <w:sz w:val="24"/>
           <w:szCs w:val="24"/>
         </w:rPr>
-        <w:t>23</w:t>
+        <w:t>2</w:t>
+      </w:r>
+      <w:r>
+        <w:rPr>
+          <w:b/>
+          <w:bCs/>
+          <w:sz w:val="24"/>
+          <w:szCs w:val="24"/>
+        </w:rPr>
+        <w:t>4</w:t>
       </w:r>
       <w:r>
         <w:rPr>
@@ -6732,10 +7751,10 @@
       </w:pPr>
       <w:r>
         <w:object w:dxaOrig="13771" w:dyaOrig="7756" w14:anchorId="7018B8AB">
-          <v:shape id="_x0000_i1092" type="#_x0000_t75" style="width:9in;height:365pt" o:ole="">
+          <v:shape id="_x0000_i1036" type="#_x0000_t75" style="width:9in;height:364.5pt" o:ole="">
             <v:imagedata r:id="rId43" o:title=""/>
           </v:shape>
-          <o:OLEObject Type="Embed" ProgID="Visio.Drawing.15" ShapeID="_x0000_i1092" DrawAspect="Content" ObjectID="_1739881292" r:id="rId44"/>
+          <o:OLEObject Type="Embed" ProgID="Visio.Drawing.15" ShapeID="_x0000_i1036" DrawAspect="Content" ObjectID="_1740656774" r:id="rId44"/>
         </w:object>
       </w:r>
     </w:p>
@@ -6765,7 +7784,16 @@
           <w:sz w:val="24"/>
           <w:szCs w:val="24"/>
         </w:rPr>
-        <w:t>24</w:t>
+        <w:t>2</w:t>
+      </w:r>
+      <w:r>
+        <w:rPr>
+          <w:b/>
+          <w:bCs/>
+          <w:sz w:val="24"/>
+          <w:szCs w:val="24"/>
+        </w:rPr>
+        <w:t>5</w:t>
       </w:r>
       <w:r>
         <w:rPr>
@@ -6801,10 +7829,10 @@
       </w:pPr>
       <w:r>
         <w:object w:dxaOrig="13831" w:dyaOrig="7020" w14:anchorId="7F716D75">
-          <v:shape id="_x0000_i1093" type="#_x0000_t75" style="width:9in;height:329pt" o:ole="">
+          <v:shape id="_x0000_i1037" type="#_x0000_t75" style="width:9in;height:329.25pt" o:ole="">
             <v:imagedata r:id="rId45" o:title=""/>
           </v:shape>
-          <o:OLEObject Type="Embed" ProgID="Visio.Drawing.15" ShapeID="_x0000_i1093" DrawAspect="Content" ObjectID="_1739881293" r:id="rId46"/>
+          <o:OLEObject Type="Embed" ProgID="Visio.Drawing.15" ShapeID="_x0000_i1037" DrawAspect="Content" ObjectID="_1740656775" r:id="rId46"/>
         </w:object>
       </w:r>
     </w:p>
@@ -6834,7 +7862,16 @@
           <w:sz w:val="24"/>
           <w:szCs w:val="24"/>
         </w:rPr>
-        <w:t>25</w:t>
+        <w:t>2</w:t>
+      </w:r>
+      <w:r>
+        <w:rPr>
+          <w:b/>
+          <w:bCs/>
+          <w:sz w:val="24"/>
+          <w:szCs w:val="24"/>
+        </w:rPr>
+        <w:t>6</w:t>
       </w:r>
       <w:r>
         <w:rPr>
@@ -10598,6 +11635,29 @@
       <w:lang w:val="en-ID"/>
     </w:rPr>
   </w:style>
+  <w:style w:type="paragraph" w:styleId="NoSpacing">
+    <w:name w:val="No Spacing"/>
+    <w:link w:val="NoSpacingChar"/>
+    <w:uiPriority w:val="1"/>
+    <w:qFormat/>
+    <w:rsid w:val="00CD102F"/>
+    <w:pPr>
+      <w:spacing w:after="0" w:line="240" w:lineRule="auto"/>
+    </w:pPr>
+    <w:rPr>
+      <w:rFonts w:eastAsiaTheme="minorEastAsia"/>
+    </w:rPr>
+  </w:style>
+  <w:style w:type="character" w:customStyle="1" w:styleId="NoSpacingChar">
+    <w:name w:val="No Spacing Char"/>
+    <w:basedOn w:val="DefaultParagraphFont"/>
+    <w:link w:val="NoSpacing"/>
+    <w:uiPriority w:val="1"/>
+    <w:rsid w:val="00CD102F"/>
+    <w:rPr>
+      <w:rFonts w:eastAsiaTheme="minorEastAsia"/>
+    </w:rPr>
+  </w:style>
 </w:styles>
 </file>
 

</xml_diff>